<commit_message>
update du rapport de projet
</commit_message>
<xml_diff>
--- a/Rapport_Projet_D-sync.docx
+++ b/Rapport_Projet_D-sync.docx
@@ -1,6 +1,6 @@
 
 <file path=word/document.xml><?xml version="1.0" encoding="utf-8"?>
-<w:document xmlns:wpc="http://schemas.microsoft.com/office/word/2010/wordprocessingCanvas" xmlns:cx="http://schemas.microsoft.com/office/drawing/2014/chartex" xmlns:cx1="http://schemas.microsoft.com/office/drawing/2015/9/8/chartex" xmlns:cx2="http://schemas.microsoft.com/office/drawing/2015/10/21/chartex" xmlns:cx3="http://schemas.microsoft.com/office/drawing/2016/5/9/chartex" xmlns:cx4="http://schemas.microsoft.com/office/drawing/2016/5/10/chartex" xmlns:cx5="http://schemas.microsoft.com/office/drawing/2016/5/11/chartex" xmlns:cx6="http://schemas.microsoft.com/office/drawing/2016/5/12/chartex" xmlns:cx7="http://schemas.microsoft.com/office/drawing/2016/5/13/chartex" xmlns:cx8="http://schemas.microsoft.com/office/drawing/2016/5/14/chartex" xmlns:mc="http://schemas.openxmlformats.org/markup-compatibility/2006" xmlns:aink="http://schemas.microsoft.com/office/drawing/2016/ink" xmlns:am3d="http://schemas.microsoft.com/office/drawing/2017/model3d" xmlns:o="urn:schemas-microsoft-com:office:office" xmlns:oel="http://schemas.microsoft.com/office/2019/extlst" xmlns:r="http://schemas.openxmlformats.org/officeDocument/2006/relationships" xmlns:m="http://schemas.openxmlformats.org/officeDocument/2006/math" xmlns:v="urn:schemas-microsoft-com:vml" xmlns:wp14="http://schemas.microsoft.com/office/word/2010/wordprocessingDrawing" xmlns:wp="http://schemas.openxmlformats.org/drawingml/2006/wordprocessingDrawing" xmlns:w10="urn:schemas-microsoft-com:office:word" xmlns:w="http://schemas.openxmlformats.org/wordprocessingml/2006/main" xmlns:w14="http://schemas.microsoft.com/office/word/2010/wordml" xmlns:w15="http://schemas.microsoft.com/office/word/2012/wordml" xmlns:w16cex="http://schemas.microsoft.com/office/word/2018/wordml/cex" xmlns:w16cid="http://schemas.microsoft.com/office/word/2016/wordml/cid" xmlns:w16="http://schemas.microsoft.com/office/word/2018/wordml" xmlns:w16sdtdh="http://schemas.microsoft.com/office/word/2020/wordml/sdtdatahash" xmlns:w16se="http://schemas.microsoft.com/office/word/2015/wordml/symex" xmlns:wpg="http://schemas.microsoft.com/office/word/2010/wordprocessingGroup" xmlns:wpi="http://schemas.microsoft.com/office/word/2010/wordprocessingInk" xmlns:wne="http://schemas.microsoft.com/office/word/2006/wordml" xmlns:wps="http://schemas.microsoft.com/office/word/2010/wordprocessingShape" mc:Ignorable="w14 w15 w16se w16cid w16 w16cex w16sdtdh wp14">
+<w:document xmlns:wpc="http://schemas.microsoft.com/office/word/2010/wordprocessingCanvas" xmlns:cx="http://schemas.microsoft.com/office/drawing/2014/chartex" xmlns:cx1="http://schemas.microsoft.com/office/drawing/2015/9/8/chartex" xmlns:cx2="http://schemas.microsoft.com/office/drawing/2015/10/21/chartex" xmlns:cx3="http://schemas.microsoft.com/office/drawing/2016/5/9/chartex" xmlns:cx4="http://schemas.microsoft.com/office/drawing/2016/5/10/chartex" xmlns:cx5="http://schemas.microsoft.com/office/drawing/2016/5/11/chartex" xmlns:cx6="http://schemas.microsoft.com/office/drawing/2016/5/12/chartex" xmlns:cx7="http://schemas.microsoft.com/office/drawing/2016/5/13/chartex" xmlns:cx8="http://schemas.microsoft.com/office/drawing/2016/5/14/chartex" xmlns:mc="http://schemas.openxmlformats.org/markup-compatibility/2006" xmlns:aink="http://schemas.microsoft.com/office/drawing/2016/ink" xmlns:am3d="http://schemas.microsoft.com/office/drawing/2017/model3d" xmlns:o="urn:schemas-microsoft-com:office:office" xmlns:oel="http://schemas.microsoft.com/office/2019/extlst" xmlns:r="http://schemas.openxmlformats.org/officeDocument/2006/relationships" xmlns:m="http://schemas.openxmlformats.org/officeDocument/2006/math" xmlns:v="urn:schemas-microsoft-com:vml" xmlns:wp14="http://schemas.microsoft.com/office/word/2010/wordprocessingDrawing" xmlns:wp="http://schemas.openxmlformats.org/drawingml/2006/wordprocessingDrawing" xmlns:w10="urn:schemas-microsoft-com:office:word" xmlns:w="http://schemas.openxmlformats.org/wordprocessingml/2006/main" xmlns:w14="http://schemas.microsoft.com/office/word/2010/wordml" xmlns:w15="http://schemas.microsoft.com/office/word/2012/wordml" xmlns:w16cex="http://schemas.microsoft.com/office/word/2018/wordml/cex" xmlns:w16cid="http://schemas.microsoft.com/office/word/2016/wordml/cid" xmlns:w16="http://schemas.microsoft.com/office/word/2018/wordml" xmlns:w16du="http://schemas.microsoft.com/office/word/2023/wordml/word16du" xmlns:w16sdtdh="http://schemas.microsoft.com/office/word/2020/wordml/sdtdatahash" xmlns:w16se="http://schemas.microsoft.com/office/word/2015/wordml/symex" xmlns:wpg="http://schemas.microsoft.com/office/word/2010/wordprocessingGroup" xmlns:wpi="http://schemas.microsoft.com/office/word/2010/wordprocessingInk" xmlns:wne="http://schemas.microsoft.com/office/word/2006/wordml" xmlns:wps="http://schemas.microsoft.com/office/word/2010/wordprocessingShape" mc:Ignorable="w14 w15 w16se w16cid w16 w16cex w16sdtdh wp14">
   <w:body>
     <w:p>
       <w:pPr>
@@ -105,7 +105,7 @@
     </w:p>
     <w:p>
       <w:pPr>
-        <w:pStyle w:val="BodyText"/>
+        <w:pStyle w:val="Corpsdetexte"/>
         <w:rPr>
           <w:sz w:val="20"/>
         </w:rPr>
@@ -113,7 +113,7 @@
     </w:p>
     <w:p>
       <w:pPr>
-        <w:pStyle w:val="BodyText"/>
+        <w:pStyle w:val="Corpsdetexte"/>
         <w:rPr>
           <w:sz w:val="20"/>
         </w:rPr>
@@ -121,7 +121,7 @@
     </w:p>
     <w:p>
       <w:pPr>
-        <w:pStyle w:val="BodyText"/>
+        <w:pStyle w:val="Corpsdetexte"/>
         <w:rPr>
           <w:sz w:val="20"/>
         </w:rPr>
@@ -129,7 +129,7 @@
     </w:p>
     <w:p>
       <w:pPr>
-        <w:pStyle w:val="BodyText"/>
+        <w:pStyle w:val="Corpsdetexte"/>
         <w:rPr>
           <w:sz w:val="20"/>
         </w:rPr>
@@ -137,7 +137,7 @@
     </w:p>
     <w:p>
       <w:pPr>
-        <w:pStyle w:val="BodyText"/>
+        <w:pStyle w:val="Corpsdetexte"/>
         <w:rPr>
           <w:sz w:val="20"/>
         </w:rPr>
@@ -145,7 +145,7 @@
     </w:p>
     <w:p>
       <w:pPr>
-        <w:pStyle w:val="BodyText"/>
+        <w:pStyle w:val="Corpsdetexte"/>
         <w:rPr>
           <w:sz w:val="20"/>
         </w:rPr>
@@ -153,7 +153,7 @@
     </w:p>
     <w:p>
       <w:pPr>
-        <w:pStyle w:val="BodyText"/>
+        <w:pStyle w:val="Corpsdetexte"/>
         <w:rPr>
           <w:sz w:val="20"/>
         </w:rPr>
@@ -161,7 +161,7 @@
     </w:p>
     <w:p>
       <w:pPr>
-        <w:pStyle w:val="BodyText"/>
+        <w:pStyle w:val="Corpsdetexte"/>
         <w:rPr>
           <w:sz w:val="20"/>
         </w:rPr>
@@ -169,7 +169,7 @@
     </w:p>
     <w:p>
       <w:pPr>
-        <w:pStyle w:val="BodyText"/>
+        <w:pStyle w:val="Corpsdetexte"/>
         <w:rPr>
           <w:sz w:val="20"/>
         </w:rPr>
@@ -177,7 +177,7 @@
     </w:p>
     <w:p>
       <w:pPr>
-        <w:pStyle w:val="BodyText"/>
+        <w:pStyle w:val="Corpsdetexte"/>
         <w:rPr>
           <w:sz w:val="20"/>
         </w:rPr>
@@ -185,7 +185,7 @@
     </w:p>
     <w:p>
       <w:pPr>
-        <w:pStyle w:val="BodyText"/>
+        <w:pStyle w:val="Corpsdetexte"/>
         <w:rPr>
           <w:sz w:val="20"/>
         </w:rPr>
@@ -193,7 +193,7 @@
     </w:p>
     <w:p>
       <w:pPr>
-        <w:pStyle w:val="BodyText"/>
+        <w:pStyle w:val="Corpsdetexte"/>
         <w:rPr>
           <w:sz w:val="20"/>
         </w:rPr>
@@ -201,7 +201,7 @@
     </w:p>
     <w:p>
       <w:pPr>
-        <w:pStyle w:val="BodyText"/>
+        <w:pStyle w:val="Corpsdetexte"/>
         <w:rPr>
           <w:sz w:val="20"/>
         </w:rPr>
@@ -209,7 +209,7 @@
     </w:p>
     <w:p>
       <w:pPr>
-        <w:pStyle w:val="BodyText"/>
+        <w:pStyle w:val="Corpsdetexte"/>
         <w:rPr>
           <w:sz w:val="20"/>
         </w:rPr>
@@ -217,7 +217,7 @@
     </w:p>
     <w:p>
       <w:pPr>
-        <w:pStyle w:val="BodyText"/>
+        <w:pStyle w:val="Corpsdetexte"/>
         <w:spacing w:before="7"/>
         <w:rPr>
           <w:sz w:val="18"/>
@@ -322,7 +322,7 @@
     </w:p>
     <w:p>
       <w:pPr>
-        <w:pStyle w:val="BodyText"/>
+        <w:pStyle w:val="Corpsdetexte"/>
         <w:spacing w:before="5"/>
         <w:rPr>
           <w:b/>
@@ -394,7 +394,7 @@
     </w:p>
     <w:p>
       <w:pPr>
-        <w:pStyle w:val="BodyText"/>
+        <w:pStyle w:val="Corpsdetexte"/>
         <w:rPr>
           <w:b/>
           <w:sz w:val="44"/>
@@ -403,7 +403,7 @@
     </w:p>
     <w:p>
       <w:pPr>
-        <w:pStyle w:val="BodyText"/>
+        <w:pStyle w:val="Corpsdetexte"/>
         <w:rPr>
           <w:b/>
           <w:sz w:val="44"/>
@@ -412,7 +412,7 @@
     </w:p>
     <w:p>
       <w:pPr>
-        <w:pStyle w:val="Title"/>
+        <w:pStyle w:val="Titre"/>
       </w:pPr>
       <w:r>
         <w:rPr>
@@ -423,7 +423,7 @@
     </w:p>
     <w:p>
       <w:pPr>
-        <w:pStyle w:val="BodyText"/>
+        <w:pStyle w:val="Corpsdetexte"/>
         <w:spacing w:before="3"/>
         <w:rPr>
           <w:sz w:val="25"/>
@@ -512,7 +512,7 @@
     </w:p>
     <w:p>
       <w:pPr>
-        <w:pStyle w:val="BodyText"/>
+        <w:pStyle w:val="Corpsdetexte"/>
         <w:rPr>
           <w:sz w:val="20"/>
         </w:rPr>
@@ -539,12 +539,47 @@
           <w:color w:val="4471C4"/>
           <w:sz w:val="30"/>
         </w:rPr>
-        <w:t>de synchronisation de répertoire</w:t>
-      </w:r>
-    </w:p>
-    <w:p>
-      <w:pPr>
-        <w:pStyle w:val="BodyText"/>
+        <w:t>de</w:t>
+      </w:r>
+      <w:r>
+        <w:rPr>
+          <w:color w:val="4471C4"/>
+          <w:sz w:val="30"/>
+        </w:rPr>
+        <w:t xml:space="preserve"> </w:t>
+      </w:r>
+      <w:r>
+        <w:rPr>
+          <w:color w:val="4471C4"/>
+          <w:sz w:val="30"/>
+        </w:rPr>
+        <w:t>synchronisation de</w:t>
+      </w:r>
+      <w:r>
+        <w:rPr>
+          <w:color w:val="4471C4"/>
+          <w:sz w:val="30"/>
+        </w:rPr>
+        <w:t xml:space="preserve"> </w:t>
+      </w:r>
+      <w:r>
+        <w:rPr>
+          <w:color w:val="4471C4"/>
+          <w:sz w:val="30"/>
+        </w:rPr>
+        <w:t>répertoire</w:t>
+      </w:r>
+      <w:r>
+        <w:rPr>
+          <w:color w:val="4471C4"/>
+          <w:sz w:val="30"/>
+        </w:rPr>
+        <w:t>s</w:t>
+      </w:r>
+    </w:p>
+    <w:p>
+      <w:pPr>
+        <w:pStyle w:val="Corpsdetexte"/>
         <w:rPr>
           <w:sz w:val="32"/>
         </w:rPr>
@@ -552,7 +587,7 @@
     </w:p>
     <w:p>
       <w:pPr>
-        <w:pStyle w:val="BodyText"/>
+        <w:pStyle w:val="Corpsdetexte"/>
         <w:rPr>
           <w:sz w:val="32"/>
         </w:rPr>
@@ -560,7 +595,7 @@
     </w:p>
     <w:p>
       <w:pPr>
-        <w:pStyle w:val="BodyText"/>
+        <w:pStyle w:val="Corpsdetexte"/>
         <w:rPr>
           <w:sz w:val="32"/>
         </w:rPr>
@@ -568,7 +603,7 @@
     </w:p>
     <w:p>
       <w:pPr>
-        <w:pStyle w:val="BodyText"/>
+        <w:pStyle w:val="Corpsdetexte"/>
         <w:rPr>
           <w:sz w:val="32"/>
         </w:rPr>
@@ -576,7 +611,7 @@
     </w:p>
     <w:p>
       <w:pPr>
-        <w:pStyle w:val="BodyText"/>
+        <w:pStyle w:val="Corpsdetexte"/>
         <w:rPr>
           <w:sz w:val="32"/>
         </w:rPr>
@@ -584,7 +619,7 @@
     </w:p>
     <w:p>
       <w:pPr>
-        <w:pStyle w:val="BodyText"/>
+        <w:pStyle w:val="Corpsdetexte"/>
         <w:rPr>
           <w:sz w:val="32"/>
         </w:rPr>
@@ -592,7 +627,7 @@
     </w:p>
     <w:p>
       <w:pPr>
-        <w:pStyle w:val="BodyText"/>
+        <w:pStyle w:val="Corpsdetexte"/>
         <w:rPr>
           <w:sz w:val="32"/>
         </w:rPr>
@@ -600,7 +635,7 @@
     </w:p>
     <w:p>
       <w:pPr>
-        <w:pStyle w:val="BodyText"/>
+        <w:pStyle w:val="Corpsdetexte"/>
         <w:rPr>
           <w:sz w:val="32"/>
         </w:rPr>
@@ -608,7 +643,7 @@
     </w:p>
     <w:p>
       <w:pPr>
-        <w:pStyle w:val="BodyText"/>
+        <w:pStyle w:val="Corpsdetexte"/>
         <w:rPr>
           <w:sz w:val="32"/>
         </w:rPr>
@@ -616,7 +651,7 @@
     </w:p>
     <w:p>
       <w:pPr>
-        <w:pStyle w:val="BodyText"/>
+        <w:pStyle w:val="Corpsdetexte"/>
         <w:rPr>
           <w:sz w:val="32"/>
         </w:rPr>
@@ -624,7 +659,7 @@
     </w:p>
     <w:p>
       <w:pPr>
-        <w:pStyle w:val="BodyText"/>
+        <w:pStyle w:val="Corpsdetexte"/>
         <w:spacing w:before="277"/>
         <w:ind w:left="218"/>
       </w:pPr>
@@ -687,7 +722,7 @@
     </w:p>
     <w:p>
       <w:pPr>
-        <w:pStyle w:val="BodyText"/>
+        <w:pStyle w:val="Corpsdetexte"/>
         <w:spacing w:before="5"/>
         <w:rPr>
           <w:sz w:val="29"/>
@@ -830,7 +865,7 @@
       <w:sdtContent>
         <w:p>
           <w:pPr>
-            <w:pStyle w:val="TOCHeading"/>
+            <w:pStyle w:val="En-ttedetabledesmatires"/>
             <w:rPr>
               <w:rFonts w:ascii="Times New Roman" w:hAnsi="Times New Roman" w:cs="Times New Roman"/>
               <w:color w:val="548DD4" w:themeColor="text2" w:themeTint="99"/>
@@ -850,7 +885,7 @@
         </w:p>
         <w:p>
           <w:pPr>
-            <w:pStyle w:val="TOC1"/>
+            <w:pStyle w:val="TM1"/>
             <w:tabs>
               <w:tab w:val="right" w:leader="dot" w:pos="10200"/>
             </w:tabs>
@@ -891,7 +926,7 @@
           <w:hyperlink w:anchor="_Toc134379096" w:history="1">
             <w:r>
               <w:rPr>
-                <w:rStyle w:val="Hyperlink"/>
+                <w:rStyle w:val="Lienhypertexte"/>
                 <w:noProof/>
               </w:rPr>
               <w:t>Introduction</w:t>
@@ -979,17 +1014,18 @@
     </w:p>
     <w:p>
       <w:pPr>
-        <w:pStyle w:val="Heading1"/>
+        <w:pStyle w:val="Titre1"/>
       </w:pPr>
       <w:bookmarkStart w:id="0" w:name="_Toc134379096"/>
       <w:r>
+        <w:lastRenderedPageBreak/>
         <w:t>Introduction</w:t>
       </w:r>
       <w:bookmarkEnd w:id="0"/>
     </w:p>
     <w:p>
       <w:pPr>
-        <w:pStyle w:val="BodyText"/>
+        <w:pStyle w:val="Corpsdetexte"/>
         <w:rPr>
           <w:sz w:val="20"/>
         </w:rPr>
@@ -997,7 +1033,7 @@
     </w:p>
     <w:p>
       <w:pPr>
-        <w:pStyle w:val="BodyText"/>
+        <w:pStyle w:val="Corpsdetexte"/>
         <w:spacing w:before="1"/>
         <w:rPr>
           <w:sz w:val="23"/>
@@ -1006,7 +1042,7 @@
     </w:p>
     <w:p>
       <w:pPr>
-        <w:pStyle w:val="BodyText"/>
+        <w:pStyle w:val="Corpsdetexte"/>
         <w:spacing w:before="90" w:line="360" w:lineRule="auto"/>
         <w:ind w:left="218" w:right="41"/>
       </w:pPr>
@@ -1164,12 +1200,18 @@
         <w:t xml:space="preserve"> </w:t>
       </w:r>
       <w:r>
-        <w:t>de synchronisation de répertoire (local et LAN) avec son interface graphique.</w:t>
-      </w:r>
-    </w:p>
-    <w:p>
-      <w:pPr>
-        <w:pStyle w:val="BodyText"/>
+        <w:t>de synchronisation de répertoire</w:t>
+      </w:r>
+      <w:r>
+        <w:t>s</w:t>
+      </w:r>
+      <w:r>
+        <w:t xml:space="preserve"> (local et LAN) avec son interface graphique.</w:t>
+      </w:r>
+    </w:p>
+    <w:p>
+      <w:pPr>
+        <w:pStyle w:val="Corpsdetexte"/>
         <w:spacing w:before="6"/>
         <w:rPr>
           <w:sz w:val="9"/>
@@ -1178,7 +1220,7 @@
     </w:p>
     <w:p>
       <w:pPr>
-        <w:pStyle w:val="BodyText"/>
+        <w:pStyle w:val="Corpsdetexte"/>
         <w:spacing w:before="90" w:line="360" w:lineRule="auto"/>
         <w:ind w:left="218"/>
       </w:pPr>
@@ -1186,90 +1228,57 @@
         <w:t>Notre</w:t>
       </w:r>
       <w:r>
-        <w:rPr>
-          <w:spacing w:val="-11"/>
-        </w:rPr>
         <w:t xml:space="preserve"> </w:t>
       </w:r>
       <w:r>
         <w:t>objectif</w:t>
       </w:r>
       <w:r>
-        <w:rPr>
-          <w:spacing w:val="-9"/>
-        </w:rPr>
         <w:t xml:space="preserve"> </w:t>
       </w:r>
       <w:r>
         <w:t>était</w:t>
       </w:r>
       <w:r>
-        <w:rPr>
-          <w:spacing w:val="-8"/>
-        </w:rPr>
         <w:t xml:space="preserve"> </w:t>
       </w:r>
       <w:r>
         <w:t>de</w:t>
       </w:r>
       <w:r>
-        <w:rPr>
-          <w:spacing w:val="-10"/>
-        </w:rPr>
         <w:t xml:space="preserve"> </w:t>
       </w:r>
       <w:r>
         <w:t>créer</w:t>
       </w:r>
       <w:r>
-        <w:rPr>
-          <w:spacing w:val="-9"/>
-        </w:rPr>
         <w:t xml:space="preserve"> </w:t>
       </w:r>
       <w:r>
         <w:t>un</w:t>
       </w:r>
       <w:r>
-        <w:rPr>
-          <w:spacing w:val="-10"/>
-        </w:rPr>
         <w:t>e application grâce à laquelle les utilisateur</w:t>
       </w:r>
       <w:r>
-        <w:rPr>
-          <w:spacing w:val="-10"/>
-        </w:rPr>
         <w:t xml:space="preserve">s </w:t>
       </w:r>
       <w:r>
-        <w:rPr>
-          <w:spacing w:val="-10"/>
-        </w:rPr>
         <w:t xml:space="preserve">pourront synchroniser des répertoires tant sur un seul </w:t>
       </w:r>
       <w:r>
-        <w:rPr>
-          <w:spacing w:val="-10"/>
-        </w:rPr>
         <w:t>ordinateur</w:t>
       </w:r>
       <w:r>
-        <w:rPr>
-          <w:spacing w:val="-10"/>
-        </w:rPr>
         <w:t xml:space="preserve"> que sur </w:t>
       </w:r>
       <w:r>
-        <w:rPr>
-          <w:spacing w:val="-10"/>
-        </w:rPr>
         <w:t xml:space="preserve">deux connectés au même réseau. </w:t>
       </w:r>
     </w:p>
     <w:p>
       <w:pPr>
-        <w:pStyle w:val="BodyText"/>
+        <w:pStyle w:val="Corpsdetexte"/>
         <w:spacing w:before="202"/>
         <w:ind w:left="218"/>
       </w:pPr>
@@ -1315,7 +1324,7 @@
     </w:p>
     <w:p>
       <w:pPr>
-        <w:pStyle w:val="BodyText"/>
+        <w:pStyle w:val="Corpsdetexte"/>
         <w:spacing w:before="5"/>
         <w:rPr>
           <w:sz w:val="29"/>
@@ -1324,7 +1333,7 @@
     </w:p>
     <w:p>
       <w:pPr>
-        <w:pStyle w:val="ListParagraph"/>
+        <w:pStyle w:val="Paragraphedeliste"/>
         <w:numPr>
           <w:ilvl w:val="0"/>
           <w:numId w:val="4"/>
@@ -1348,7 +1357,7 @@
     </w:p>
     <w:p>
       <w:pPr>
-        <w:pStyle w:val="ListParagraph"/>
+        <w:pStyle w:val="Paragraphedeliste"/>
         <w:numPr>
           <w:ilvl w:val="0"/>
           <w:numId w:val="4"/>
@@ -1384,7 +1393,7 @@
     </w:p>
     <w:p>
       <w:pPr>
-        <w:pStyle w:val="ListParagraph"/>
+        <w:pStyle w:val="Paragraphedeliste"/>
         <w:numPr>
           <w:ilvl w:val="0"/>
           <w:numId w:val="4"/>
@@ -1432,7 +1441,7 @@
     </w:p>
     <w:p>
       <w:pPr>
-        <w:pStyle w:val="ListParagraph"/>
+        <w:pStyle w:val="Paragraphedeliste"/>
         <w:numPr>
           <w:ilvl w:val="0"/>
           <w:numId w:val="4"/>
@@ -1456,7 +1465,7 @@
     </w:p>
     <w:p>
       <w:pPr>
-        <w:pStyle w:val="ListParagraph"/>
+        <w:pStyle w:val="Paragraphedeliste"/>
         <w:numPr>
           <w:ilvl w:val="0"/>
           <w:numId w:val="4"/>
@@ -1480,7 +1489,7 @@
     </w:p>
     <w:p>
       <w:pPr>
-        <w:pStyle w:val="BodyText"/>
+        <w:pStyle w:val="Corpsdetexte"/>
         <w:rPr>
           <w:sz w:val="28"/>
         </w:rPr>
@@ -1488,7 +1497,7 @@
     </w:p>
     <w:p>
       <w:pPr>
-        <w:pStyle w:val="BodyText"/>
+        <w:pStyle w:val="Corpsdetexte"/>
         <w:spacing w:before="4"/>
         <w:rPr>
           <w:sz w:val="25"/>
@@ -1497,7 +1506,7 @@
     </w:p>
     <w:p>
       <w:pPr>
-        <w:pStyle w:val="BodyText"/>
+        <w:pStyle w:val="Corpsdetexte"/>
         <w:spacing w:before="1"/>
         <w:ind w:left="218"/>
       </w:pPr>
@@ -1513,7 +1522,7 @@
       <w:hyperlink r:id="rId9" w:history="1">
         <w:r>
           <w:rPr>
-            <w:rStyle w:val="Hyperlink"/>
+            <w:rStyle w:val="Lienhypertexte"/>
           </w:rPr>
           <w:t>GitHub</w:t>
         </w:r>
@@ -1524,27 +1533,492 @@
     </w:p>
     <w:p>
       <w:pPr>
-        <w:rPr>
-          <w:sz w:val="24"/>
-          <w:szCs w:val="24"/>
-        </w:rPr>
+        <w:pStyle w:val="Titre1"/>
       </w:pPr>
       <w:r>
         <w:br w:type="page"/>
       </w:r>
-    </w:p>
-    <w:p>
-      <w:pPr>
-        <w:pStyle w:val="Heading1"/>
-      </w:pPr>
-      <w:r>
+      <w:r>
+        <w:lastRenderedPageBreak/>
+        <w:t>Interface graphique</w:t>
+      </w:r>
+    </w:p>
+    <w:p/>
+    <w:p>
+      <w:r>
+        <w:t>Geryes s’est principalement occupé de l’interface graphique. Voici ses commentaires :</w:t>
+      </w:r>
+    </w:p>
+    <w:p/>
+    <w:p>
+      <w:r>
+        <w:t>Il n’y a pas grand-chose à dire vis-à-vis de l’interface graphique, sachant qu’après avoir compris le fonctionnement de Swing, c’était juste une question d’esthétique et d’implémentation des fonctions de Dsync.java et Network.java (on en parle après dans ce rapport).</w:t>
+      </w:r>
+    </w:p>
+    <w:p>
+      <w:r>
+        <w:t>Cependant, j’ai quand même quelques points à noter :</w:t>
+      </w:r>
+    </w:p>
+    <w:p/>
+    <w:p>
+      <w:pPr>
+        <w:pStyle w:val="Titre2"/>
+        <w:numPr>
+          <w:ilvl w:val="0"/>
+          <w:numId w:val="11"/>
+        </w:numPr>
+        <w:ind w:left="284" w:hanging="284"/>
+      </w:pPr>
+      <w:r>
+        <w:t>Threading :</w:t>
+      </w:r>
+    </w:p>
+    <w:p/>
+    <w:p>
+      <w:r>
+        <w:t xml:space="preserve">Pour avoir une interface graphique et un programme qui tourne en même temps, il faut absolument utiliser les fonctions Thread de java. En effet, si on ne met pas la synchronisation dans une </w:t>
+      </w:r>
+      <w:r>
+        <w:t>t</w:t>
+      </w:r>
+      <w:r>
+        <w:t>hread, l’interface graphique se bloque jusqu’à ce que la synchronisation s’arrête, ce que n’arrive jamais parce qu’on est sensés l’arrêter avec cette interface graphique.</w:t>
+      </w:r>
+    </w:p>
+    <w:p>
+      <w:r>
+        <w:t xml:space="preserve">C’est pour cela que les classes Dsync.java et Network.java héritent de </w:t>
+      </w:r>
+      <w:proofErr w:type="gramStart"/>
+      <w:r>
+        <w:t>java.</w:t>
+      </w:r>
+      <w:r>
+        <w:t>lang</w:t>
+      </w:r>
+      <w:proofErr w:type="gramEnd"/>
+      <w:r>
+        <w:t xml:space="preserve">.Thread et redéfinissent la méthode run() de Thread. On appelle ensuite la méthode </w:t>
+      </w:r>
+      <w:proofErr w:type="gramStart"/>
+      <w:r>
+        <w:t>start(</w:t>
+      </w:r>
+      <w:proofErr w:type="gramEnd"/>
+      <w:r>
+        <w:t>) de Thread pour lancer leurs méthodes run() dans une nouvelle thread.</w:t>
+      </w:r>
+    </w:p>
+    <w:p/>
+    <w:p>
+      <w:pPr>
+        <w:pStyle w:val="Titre2"/>
+        <w:numPr>
+          <w:ilvl w:val="0"/>
+          <w:numId w:val="11"/>
+        </w:numPr>
+        <w:ind w:left="284" w:hanging="284"/>
+      </w:pPr>
+      <w:r>
+        <w:t>Th</w:t>
+      </w:r>
+      <w:r>
+        <w:t>èmes de l’application :</w:t>
+      </w:r>
+    </w:p>
+    <w:p/>
+    <w:p>
+      <w:r>
+        <w:t>Notre fonctionnalité bonus ! En effet, nous avons mis 4 thèmes par défaut pour l’application, tous basés sur la couleur de l’arrière-plan de cette dernière. De plus, vous pouvez choisir un thème personnalisé avec la couleur de votre choix !</w:t>
+      </w:r>
+    </w:p>
+    <w:p>
+      <w:r>
+        <w:t>N’hésitez pas à vous amuser avec le sélectionneur de thème, c’est assez cool de voir quelles couleurs rendent bien et lesquelles rendent l’application immonde !</w:t>
+      </w:r>
+    </w:p>
+    <w:p/>
+    <w:p>
+      <w:pPr>
+        <w:pStyle w:val="Titre2"/>
+        <w:numPr>
+          <w:ilvl w:val="0"/>
+          <w:numId w:val="11"/>
+        </w:numPr>
+        <w:ind w:left="284" w:hanging="284"/>
+      </w:pPr>
+      <w:r>
+        <w:t>Sauvegarde des données utilisateur :</w:t>
+      </w:r>
+    </w:p>
+    <w:p/>
+    <w:p>
+      <w:r>
+        <w:t>Dans le répertoire d’exécution de l’application, je crée un fichier texte dans lequel je sauvegarde certaines données utilisateurs.</w:t>
+      </w:r>
+    </w:p>
+    <w:p>
+      <w:r>
+        <w:t>A chaque appui du bouton « Start Syncing » je sauvegarde :</w:t>
+      </w:r>
+    </w:p>
+    <w:p>
+      <w:pPr>
+        <w:pStyle w:val="Paragraphedeliste"/>
+        <w:numPr>
+          <w:ilvl w:val="0"/>
+          <w:numId w:val="12"/>
+        </w:numPr>
+      </w:pPr>
+      <w:r>
+        <w:t>Les chemins rentrés</w:t>
+      </w:r>
+    </w:p>
+    <w:p>
+      <w:pPr>
+        <w:pStyle w:val="Paragraphedeliste"/>
+        <w:numPr>
+          <w:ilvl w:val="0"/>
+          <w:numId w:val="12"/>
+        </w:numPr>
+      </w:pPr>
+      <w:r>
+        <w:t>L’adresse IP et le numéro de port rentrés</w:t>
+      </w:r>
+    </w:p>
+    <w:p>
+      <w:pPr>
+        <w:pStyle w:val="Paragraphedeliste"/>
+        <w:numPr>
+          <w:ilvl w:val="0"/>
+          <w:numId w:val="12"/>
+        </w:numPr>
+      </w:pPr>
+      <w:r>
+        <w:t>La couleur du thème de l’application</w:t>
+      </w:r>
+    </w:p>
+    <w:p/>
+    <w:p>
+      <w:r>
+        <w:t>Je charge ces données à la réouverture de l’application pour éviter de devoir retaper les mêmes information</w:t>
+      </w:r>
+      <w:r>
+        <w:t>s</w:t>
+      </w:r>
+      <w:r>
+        <w:t xml:space="preserve"> ou </w:t>
+      </w:r>
+      <w:r>
+        <w:t>de rechanger le thème à chaque fois.</w:t>
+      </w:r>
+      <w:r>
+        <w:br w:type="page"/>
+      </w:r>
+    </w:p>
+    <w:p>
+      <w:pPr>
+        <w:pStyle w:val="Titre1"/>
+      </w:pPr>
+      <w:r>
+        <w:lastRenderedPageBreak/>
         <w:t>Synchronisation locale</w:t>
       </w:r>
     </w:p>
     <w:p/>
     <w:p>
       <w:r>
-        <w:t>Blabla de gege</w:t>
+        <w:t>Geryes s’est occupé de la synchronisation en local. Voici ses commentaires :</w:t>
+      </w:r>
+    </w:p>
+    <w:p>
+      <w:r>
+        <w:t xml:space="preserve">Pour la synchronisation </w:t>
+      </w:r>
+      <w:r>
+        <w:t>en local, j’utilise principalement les chemins des fichiers. En effet, il y a plusieurs fonctions dans Dsync.java, DateAndName.java et Directory.java pour aider à la synchronisation, comme nous pouvons le voir dans le diagramme des classes suivant :</w:t>
+      </w:r>
+    </w:p>
+    <w:p/>
+    <w:p/>
+    <w:p>
+      <w:r>
+        <w:t xml:space="preserve">Voici la manière dont je raisonne : </w:t>
+      </w:r>
+    </w:p>
+    <w:p/>
+    <w:p>
+      <w:pPr>
+        <w:pStyle w:val="Titre2"/>
+        <w:numPr>
+          <w:ilvl w:val="0"/>
+          <w:numId w:val="8"/>
+        </w:numPr>
+        <w:ind w:left="284" w:hanging="284"/>
+      </w:pPr>
+      <w:r>
+        <w:t>Première synchronisation :</w:t>
+      </w:r>
+    </w:p>
+    <w:p/>
+    <w:p>
+      <w:r>
+        <w:t xml:space="preserve">Au début de la synchronisation, je souhaite éviter de perdre des éléments. </w:t>
+      </w:r>
+      <w:r>
+        <w:t xml:space="preserve">La fonction firstSync </w:t>
+      </w:r>
+      <w:r>
+        <w:t>de Dsync.java</w:t>
+      </w:r>
+      <w:r>
+        <w:t xml:space="preserve"> (appelée deux fois parce qu’elle donne priorité à l’un des deux dossiers) fait en sorte que les deux dossiers se retrouvent avec les mêmes éléments.</w:t>
+      </w:r>
+    </w:p>
+    <w:p>
+      <w:r>
+        <w:t>Par exemple, si le dossier A contient a.txt et b.txt, et que le dossier B contient b.txt et c.txt, à la fin de la première synchronisation, les deux dossiers contiendront a.txt, b.txt et c.txt, avec la version la plus récente de b.txt.</w:t>
+      </w:r>
+    </w:p>
+    <w:p/>
+    <w:p>
+      <w:pPr>
+        <w:pStyle w:val="Titre2"/>
+        <w:numPr>
+          <w:ilvl w:val="0"/>
+          <w:numId w:val="8"/>
+        </w:numPr>
+        <w:ind w:left="284" w:hanging="284"/>
+      </w:pPr>
+      <w:r>
+        <w:t>Synchronisation normale :</w:t>
+      </w:r>
+    </w:p>
+    <w:p/>
+    <w:p>
+      <w:r>
+        <w:t>Ensuite, nous devons gérer la suppression d’un fichier</w:t>
+      </w:r>
+      <w:r>
+        <w:t xml:space="preserve"> dans un des dossiers : nous devons </w:t>
+      </w:r>
+      <w:r>
+        <w:t>le supprimer dans le sec</w:t>
+      </w:r>
+      <w:r>
+        <w:t xml:space="preserve">ond. Pour cela, J’utilise la fonction syncAndDelete qui va donner priorité à un dossier, et donc supprimer un fichier de l’autre s’il n’est pas présent dans le dossier prioritaire, ou le copier s’il est présent dans le dossier prioritaire. </w:t>
+      </w:r>
+    </w:p>
+    <w:p>
+      <w:r>
+        <w:t>Par exemple, si le dossier A contient a.txt et b.txt, et que le dossier B contient b.txt</w:t>
+      </w:r>
+      <w:r>
+        <w:t xml:space="preserve"> et c.txt</w:t>
+      </w:r>
+      <w:r>
+        <w:t xml:space="preserve">, </w:t>
+      </w:r>
+      <w:r>
+        <w:t>si on donne priorité au dossier B</w:t>
+      </w:r>
+      <w:r>
+        <w:t>, les deux dossiers</w:t>
+      </w:r>
+      <w:r>
+        <w:t xml:space="preserve"> synchronisés</w:t>
+      </w:r>
+      <w:r>
+        <w:t xml:space="preserve"> contiendront b.txt et c.txt, avec la version la plus récente de b.txt.</w:t>
+      </w:r>
+    </w:p>
+    <w:p/>
+    <w:p>
+      <w:r>
+        <w:t>Enfin, nous devons savoir quelles fonctions appeler et à qui donner la priorité. C’est là que DateAndName.java intervient ainsi que la variable lastState.</w:t>
+      </w:r>
+    </w:p>
+    <w:p>
+      <w:r>
+        <w:t>La variable lastState est une liste d’objets DateAndName, qui n</w:t>
+      </w:r>
+      <w:r>
+        <w:t>e sont autre que des objets qui contiennent le nom ainsi que la date d’un fichier. Je l’utilise pour la simple et bonne raison que je ne souhaite que comparer le nom et la date des fichiers pour savoir s’ils diffèrent ou non.</w:t>
+      </w:r>
+    </w:p>
+    <w:p/>
+    <w:p>
+      <w:r>
+        <w:t>Je donne donc priorité au dossier qui a été modifié par rapport au dernier état synchronisé (lastState), et tout ça se passe dans ma fonction syncLastState de Dsync.java.</w:t>
+      </w:r>
+    </w:p>
+    <w:p>
+      <w:r>
+        <w:t>Si les deux dossiers ont été modifiés entre deux synchronisations, on refait un fisrtSync pour éviter de perdre des données.</w:t>
+      </w:r>
+    </w:p>
+    <w:p/>
+    <w:p>
+      <w:pPr>
+        <w:pStyle w:val="Titre2"/>
+        <w:numPr>
+          <w:ilvl w:val="0"/>
+          <w:numId w:val="8"/>
+        </w:numPr>
+        <w:ind w:left="284" w:hanging="284"/>
+      </w:pPr>
+      <w:r>
+        <w:t>Les fonctions de Directory.java</w:t>
+      </w:r>
+      <w:r>
+        <w:t> :</w:t>
+      </w:r>
+    </w:p>
+    <w:p/>
+    <w:p>
+      <w:r>
+        <w:t>Directory.java a un but très simple, c’est d’effectuer des opérations sur les dossiers. Il existe trois méthodes dans cette class, tous en statique :</w:t>
+      </w:r>
+    </w:p>
+    <w:p>
+      <w:pPr>
+        <w:pStyle w:val="Paragraphedeliste"/>
+        <w:numPr>
+          <w:ilvl w:val="0"/>
+          <w:numId w:val="9"/>
+        </w:numPr>
+      </w:pPr>
+      <w:r>
+        <w:rPr>
+          <w:b/>
+          <w:bCs/>
+        </w:rPr>
+        <w:t>copyDirectory(source, destination)</w:t>
+      </w:r>
+      <w:r>
+        <w:t xml:space="preserve"> qui copie un dossier et tout ce qu’il contient dans le chemin de destination.</w:t>
+      </w:r>
+    </w:p>
+    <w:p>
+      <w:pPr>
+        <w:pStyle w:val="Paragraphedeliste"/>
+        <w:numPr>
+          <w:ilvl w:val="0"/>
+          <w:numId w:val="9"/>
+        </w:numPr>
+        <w:rPr>
+          <w:b/>
+          <w:bCs/>
+        </w:rPr>
+      </w:pPr>
+      <w:proofErr w:type="gramStart"/>
+      <w:r>
+        <w:rPr>
+          <w:b/>
+          <w:bCs/>
+        </w:rPr>
+        <w:t>deleteDirectory</w:t>
+      </w:r>
+      <w:proofErr w:type="gramEnd"/>
+      <w:r>
+        <w:rPr>
+          <w:b/>
+          <w:bCs/>
+        </w:rPr>
+        <w:t xml:space="preserve">(chemin) </w:t>
+      </w:r>
+      <w:r>
+        <w:t>qui supprime un dossier et tous les éléments qu’il contient.</w:t>
+      </w:r>
+    </w:p>
+    <w:p>
+      <w:pPr>
+        <w:pStyle w:val="Paragraphedeliste"/>
+        <w:numPr>
+          <w:ilvl w:val="0"/>
+          <w:numId w:val="9"/>
+        </w:numPr>
+        <w:rPr>
+          <w:b/>
+          <w:bCs/>
+        </w:rPr>
+      </w:pPr>
+      <w:proofErr w:type="gramStart"/>
+      <w:r>
+        <w:rPr>
+          <w:b/>
+          <w:bCs/>
+        </w:rPr>
+        <w:t>lastModifiedDate</w:t>
+      </w:r>
+      <w:proofErr w:type="gramEnd"/>
+      <w:r>
+        <w:rPr>
+          <w:b/>
+          <w:bCs/>
+        </w:rPr>
+        <w:t xml:space="preserve">(fichier) </w:t>
+      </w:r>
+      <w:r>
+        <w:t>qui renvoie la date du fichier le plus récent présent dans un dossier, pour savoir quel dossier est plus récent.</w:t>
+      </w:r>
+    </w:p>
+    <w:p/>
+    <w:p>
+      <w:pPr>
+        <w:pStyle w:val="Titre2"/>
+        <w:numPr>
+          <w:ilvl w:val="0"/>
+          <w:numId w:val="8"/>
+        </w:numPr>
+        <w:ind w:left="284" w:hanging="284"/>
+      </w:pPr>
+      <w:r>
+        <w:t>Interaction</w:t>
+      </w:r>
+      <w:r>
+        <w:t>s</w:t>
+      </w:r>
+      <w:r>
+        <w:t xml:space="preserve"> de l’utilisateur</w:t>
+      </w:r>
+      <w:r>
+        <w:t> :</w:t>
+      </w:r>
+    </w:p>
+    <w:p>
+      <w:pPr>
+        <w:pStyle w:val="Titre2"/>
+      </w:pPr>
+    </w:p>
+    <w:p>
+      <w:r>
+        <w:t xml:space="preserve">Je vérifie avant chaque synchronisation si </w:t>
+      </w:r>
+      <w:r>
+        <w:t>les dossiers à synchroniser existent encore, sinon l’utilisateur est notifié et la synchronisation s’arrête jusqu’à ce que le dossier soit remis, ou bien jusqu’à ce que l’utilisateur réinitialise le tout.</w:t>
+      </w:r>
+    </w:p>
+    <w:p/>
+    <w:p>
+      <w:r>
+        <w:t>Il existe d’autres options pour l’utilisateur à travers le GUI, not</w:t>
+      </w:r>
+      <w:r>
+        <w:t>a</w:t>
+      </w:r>
+      <w:r>
+        <w:t>mment mettre la synchronisation en pause.</w:t>
+      </w:r>
+    </w:p>
+    <w:p/>
+    <w:p>
+      <w:r>
+        <w:t>Voici un diagramme de séquence qui indique l’interaction entre l’utilisateur, l’interface graphique, et l’objet qui synchronise les fichiers</w:t>
+      </w:r>
+      <w:r>
+        <w:t> :</w:t>
       </w:r>
     </w:p>
     <w:p>
@@ -1554,9 +2028,10 @@
     </w:p>
     <w:p>
       <w:pPr>
-        <w:pStyle w:val="Heading1"/>
-      </w:pPr>
-      <w:r>
+        <w:pStyle w:val="Titre1"/>
+      </w:pPr>
+      <w:r>
+        <w:lastRenderedPageBreak/>
         <w:t xml:space="preserve">Synchronisation </w:t>
       </w:r>
       <w:r>
@@ -1611,7 +2086,7 @@
     <w:p/>
     <w:p>
       <w:pPr>
-        <w:pStyle w:val="ListParagraph"/>
+        <w:pStyle w:val="Paragraphedeliste"/>
         <w:numPr>
           <w:ilvl w:val="0"/>
           <w:numId w:val="5"/>
@@ -1623,7 +2098,7 @@
     </w:p>
     <w:p>
       <w:pPr>
-        <w:pStyle w:val="ListParagraph"/>
+        <w:pStyle w:val="Paragraphedeliste"/>
         <w:numPr>
           <w:ilvl w:val="0"/>
           <w:numId w:val="5"/>
@@ -1639,7 +2114,7 @@
     <w:p/>
     <w:p>
       <w:pPr>
-        <w:pStyle w:val="Heading2"/>
+        <w:pStyle w:val="Titre2"/>
         <w:numPr>
           <w:ilvl w:val="0"/>
           <w:numId w:val="6"/>
@@ -1703,7 +2178,7 @@
 </file>
 
 <file path=word/endnotes.xml><?xml version="1.0" encoding="utf-8"?>
-<w:endnotes xmlns:wpc="http://schemas.microsoft.com/office/word/2010/wordprocessingCanvas" xmlns:cx="http://schemas.microsoft.com/office/drawing/2014/chartex" xmlns:cx1="http://schemas.microsoft.com/office/drawing/2015/9/8/chartex" xmlns:cx2="http://schemas.microsoft.com/office/drawing/2015/10/21/chartex" xmlns:cx3="http://schemas.microsoft.com/office/drawing/2016/5/9/chartex" xmlns:cx4="http://schemas.microsoft.com/office/drawing/2016/5/10/chartex" xmlns:cx5="http://schemas.microsoft.com/office/drawing/2016/5/11/chartex" xmlns:cx6="http://schemas.microsoft.com/office/drawing/2016/5/12/chartex" xmlns:cx7="http://schemas.microsoft.com/office/drawing/2016/5/13/chartex" xmlns:cx8="http://schemas.microsoft.com/office/drawing/2016/5/14/chartex" xmlns:mc="http://schemas.openxmlformats.org/markup-compatibility/2006" xmlns:aink="http://schemas.microsoft.com/office/drawing/2016/ink" xmlns:am3d="http://schemas.microsoft.com/office/drawing/2017/model3d" xmlns:o="urn:schemas-microsoft-com:office:office" xmlns:oel="http://schemas.microsoft.com/office/2019/extlst" xmlns:r="http://schemas.openxmlformats.org/officeDocument/2006/relationships" xmlns:m="http://schemas.openxmlformats.org/officeDocument/2006/math" xmlns:v="urn:schemas-microsoft-com:vml" xmlns:wp14="http://schemas.microsoft.com/office/word/2010/wordprocessingDrawing" xmlns:wp="http://schemas.openxmlformats.org/drawingml/2006/wordprocessingDrawing" xmlns:w10="urn:schemas-microsoft-com:office:word" xmlns:w="http://schemas.openxmlformats.org/wordprocessingml/2006/main" xmlns:w14="http://schemas.microsoft.com/office/word/2010/wordml" xmlns:w15="http://schemas.microsoft.com/office/word/2012/wordml" xmlns:w16cex="http://schemas.microsoft.com/office/word/2018/wordml/cex" xmlns:w16cid="http://schemas.microsoft.com/office/word/2016/wordml/cid" xmlns:w16="http://schemas.microsoft.com/office/word/2018/wordml" xmlns:w16sdtdh="http://schemas.microsoft.com/office/word/2020/wordml/sdtdatahash" xmlns:w16se="http://schemas.microsoft.com/office/word/2015/wordml/symex" xmlns:wpg="http://schemas.microsoft.com/office/word/2010/wordprocessingGroup" xmlns:wpi="http://schemas.microsoft.com/office/word/2010/wordprocessingInk" xmlns:wne="http://schemas.microsoft.com/office/word/2006/wordml" xmlns:wps="http://schemas.microsoft.com/office/word/2010/wordprocessingShape" mc:Ignorable="w14 w15 w16se w16cid w16 w16cex w16sdtdh wp14">
+<w:endnotes xmlns:wpc="http://schemas.microsoft.com/office/word/2010/wordprocessingCanvas" xmlns:cx="http://schemas.microsoft.com/office/drawing/2014/chartex" xmlns:cx1="http://schemas.microsoft.com/office/drawing/2015/9/8/chartex" xmlns:cx2="http://schemas.microsoft.com/office/drawing/2015/10/21/chartex" xmlns:cx3="http://schemas.microsoft.com/office/drawing/2016/5/9/chartex" xmlns:cx4="http://schemas.microsoft.com/office/drawing/2016/5/10/chartex" xmlns:cx5="http://schemas.microsoft.com/office/drawing/2016/5/11/chartex" xmlns:cx6="http://schemas.microsoft.com/office/drawing/2016/5/12/chartex" xmlns:cx7="http://schemas.microsoft.com/office/drawing/2016/5/13/chartex" xmlns:cx8="http://schemas.microsoft.com/office/drawing/2016/5/14/chartex" xmlns:mc="http://schemas.openxmlformats.org/markup-compatibility/2006" xmlns:aink="http://schemas.microsoft.com/office/drawing/2016/ink" xmlns:am3d="http://schemas.microsoft.com/office/drawing/2017/model3d" xmlns:o="urn:schemas-microsoft-com:office:office" xmlns:oel="http://schemas.microsoft.com/office/2019/extlst" xmlns:r="http://schemas.openxmlformats.org/officeDocument/2006/relationships" xmlns:m="http://schemas.openxmlformats.org/officeDocument/2006/math" xmlns:v="urn:schemas-microsoft-com:vml" xmlns:wp14="http://schemas.microsoft.com/office/word/2010/wordprocessingDrawing" xmlns:wp="http://schemas.openxmlformats.org/drawingml/2006/wordprocessingDrawing" xmlns:w10="urn:schemas-microsoft-com:office:word" xmlns:w="http://schemas.openxmlformats.org/wordprocessingml/2006/main" xmlns:w14="http://schemas.microsoft.com/office/word/2010/wordml" xmlns:w15="http://schemas.microsoft.com/office/word/2012/wordml" xmlns:w16cex="http://schemas.microsoft.com/office/word/2018/wordml/cex" xmlns:w16cid="http://schemas.microsoft.com/office/word/2016/wordml/cid" xmlns:w16="http://schemas.microsoft.com/office/word/2018/wordml" xmlns:w16du="http://schemas.microsoft.com/office/word/2023/wordml/word16du" xmlns:w16sdtdh="http://schemas.microsoft.com/office/word/2020/wordml/sdtdatahash" xmlns:w16se="http://schemas.microsoft.com/office/word/2015/wordml/symex" xmlns:wpg="http://schemas.microsoft.com/office/word/2010/wordprocessingGroup" xmlns:wpi="http://schemas.microsoft.com/office/word/2010/wordprocessingInk" xmlns:wne="http://schemas.microsoft.com/office/word/2006/wordml" xmlns:wps="http://schemas.microsoft.com/office/word/2010/wordprocessingShape" mc:Ignorable="w14 w15 w16se w16cid w16 w16cex w16sdtdh wp14">
   <w:endnote w:type="separator" w:id="-1">
     <w:p>
       <w:r>
@@ -1725,10 +2200,10 @@
 </file>
 
 <file path=word/footer1.xml><?xml version="1.0" encoding="utf-8"?>
-<w:ftr xmlns:wpc="http://schemas.microsoft.com/office/word/2010/wordprocessingCanvas" xmlns:cx="http://schemas.microsoft.com/office/drawing/2014/chartex" xmlns:cx1="http://schemas.microsoft.com/office/drawing/2015/9/8/chartex" xmlns:cx2="http://schemas.microsoft.com/office/drawing/2015/10/21/chartex" xmlns:cx3="http://schemas.microsoft.com/office/drawing/2016/5/9/chartex" xmlns:cx4="http://schemas.microsoft.com/office/drawing/2016/5/10/chartex" xmlns:cx5="http://schemas.microsoft.com/office/drawing/2016/5/11/chartex" xmlns:cx6="http://schemas.microsoft.com/office/drawing/2016/5/12/chartex" xmlns:cx7="http://schemas.microsoft.com/office/drawing/2016/5/13/chartex" xmlns:cx8="http://schemas.microsoft.com/office/drawing/2016/5/14/chartex" xmlns:mc="http://schemas.openxmlformats.org/markup-compatibility/2006" xmlns:aink="http://schemas.microsoft.com/office/drawing/2016/ink" xmlns:am3d="http://schemas.microsoft.com/office/drawing/2017/model3d" xmlns:o="urn:schemas-microsoft-com:office:office" xmlns:oel="http://schemas.microsoft.com/office/2019/extlst" xmlns:r="http://schemas.openxmlformats.org/officeDocument/2006/relationships" xmlns:m="http://schemas.openxmlformats.org/officeDocument/2006/math" xmlns:v="urn:schemas-microsoft-com:vml" xmlns:wp14="http://schemas.microsoft.com/office/word/2010/wordprocessingDrawing" xmlns:wp="http://schemas.openxmlformats.org/drawingml/2006/wordprocessingDrawing" xmlns:w10="urn:schemas-microsoft-com:office:word" xmlns:w="http://schemas.openxmlformats.org/wordprocessingml/2006/main" xmlns:w14="http://schemas.microsoft.com/office/word/2010/wordml" xmlns:w15="http://schemas.microsoft.com/office/word/2012/wordml" xmlns:w16cex="http://schemas.microsoft.com/office/word/2018/wordml/cex" xmlns:w16cid="http://schemas.microsoft.com/office/word/2016/wordml/cid" xmlns:w16="http://schemas.microsoft.com/office/word/2018/wordml" xmlns:w16sdtdh="http://schemas.microsoft.com/office/word/2020/wordml/sdtdatahash" xmlns:w16se="http://schemas.microsoft.com/office/word/2015/wordml/symex" xmlns:wpg="http://schemas.microsoft.com/office/word/2010/wordprocessingGroup" xmlns:wpi="http://schemas.microsoft.com/office/word/2010/wordprocessingInk" xmlns:wne="http://schemas.microsoft.com/office/word/2006/wordml" xmlns:wps="http://schemas.microsoft.com/office/word/2010/wordprocessingShape" mc:Ignorable="w14 w15 w16se w16cid w16 w16cex w16sdtdh wp14">
+<w:ftr xmlns:wpc="http://schemas.microsoft.com/office/word/2010/wordprocessingCanvas" xmlns:cx="http://schemas.microsoft.com/office/drawing/2014/chartex" xmlns:cx1="http://schemas.microsoft.com/office/drawing/2015/9/8/chartex" xmlns:cx2="http://schemas.microsoft.com/office/drawing/2015/10/21/chartex" xmlns:cx3="http://schemas.microsoft.com/office/drawing/2016/5/9/chartex" xmlns:cx4="http://schemas.microsoft.com/office/drawing/2016/5/10/chartex" xmlns:cx5="http://schemas.microsoft.com/office/drawing/2016/5/11/chartex" xmlns:cx6="http://schemas.microsoft.com/office/drawing/2016/5/12/chartex" xmlns:cx7="http://schemas.microsoft.com/office/drawing/2016/5/13/chartex" xmlns:cx8="http://schemas.microsoft.com/office/drawing/2016/5/14/chartex" xmlns:mc="http://schemas.openxmlformats.org/markup-compatibility/2006" xmlns:aink="http://schemas.microsoft.com/office/drawing/2016/ink" xmlns:am3d="http://schemas.microsoft.com/office/drawing/2017/model3d" xmlns:o="urn:schemas-microsoft-com:office:office" xmlns:oel="http://schemas.microsoft.com/office/2019/extlst" xmlns:r="http://schemas.openxmlformats.org/officeDocument/2006/relationships" xmlns:m="http://schemas.openxmlformats.org/officeDocument/2006/math" xmlns:v="urn:schemas-microsoft-com:vml" xmlns:wp14="http://schemas.microsoft.com/office/word/2010/wordprocessingDrawing" xmlns:wp="http://schemas.openxmlformats.org/drawingml/2006/wordprocessingDrawing" xmlns:w10="urn:schemas-microsoft-com:office:word" xmlns:w="http://schemas.openxmlformats.org/wordprocessingml/2006/main" xmlns:w14="http://schemas.microsoft.com/office/word/2010/wordml" xmlns:w15="http://schemas.microsoft.com/office/word/2012/wordml" xmlns:w16cex="http://schemas.microsoft.com/office/word/2018/wordml/cex" xmlns:w16cid="http://schemas.microsoft.com/office/word/2016/wordml/cid" xmlns:w16="http://schemas.microsoft.com/office/word/2018/wordml" xmlns:w16du="http://schemas.microsoft.com/office/word/2023/wordml/word16du" xmlns:w16sdtdh="http://schemas.microsoft.com/office/word/2020/wordml/sdtdatahash" xmlns:w16se="http://schemas.microsoft.com/office/word/2015/wordml/symex" xmlns:wpg="http://schemas.microsoft.com/office/word/2010/wordprocessingGroup" xmlns:wpi="http://schemas.microsoft.com/office/word/2010/wordprocessingInk" xmlns:wne="http://schemas.microsoft.com/office/word/2006/wordml" xmlns:wps="http://schemas.microsoft.com/office/word/2010/wordprocessingShape" mc:Ignorable="w14 w15 w16se w16cid w16 w16cex w16sdtdh wp14">
   <w:p>
     <w:pPr>
-      <w:pStyle w:val="BodyText"/>
+      <w:pStyle w:val="Corpsdetexte"/>
       <w:spacing w:line="14" w:lineRule="auto"/>
       <w:rPr>
         <w:sz w:val="20"/>
@@ -1798,7 +2273,7 @@
                       <w:txbxContent>
                         <w:p>
                           <w:pPr>
-                            <w:pStyle w:val="BodyText"/>
+                            <w:pStyle w:val="Corpsdetexte"/>
                             <w:spacing w:before="10"/>
                             <w:ind w:left="20"/>
                           </w:pPr>
@@ -1851,7 +2326,7 @@
                 <w:txbxContent>
                   <w:p>
                     <w:pPr>
-                      <w:pStyle w:val="BodyText"/>
+                      <w:pStyle w:val="Corpsdetexte"/>
                       <w:spacing w:before="10"/>
                       <w:ind w:left="20"/>
                     </w:pPr>
@@ -1947,7 +2422,7 @@
                       <w:txbxContent>
                         <w:p>
                           <w:pPr>
-                            <w:pStyle w:val="BodyText"/>
+                            <w:pStyle w:val="Corpsdetexte"/>
                             <w:spacing w:before="10"/>
                             <w:ind w:left="20"/>
                           </w:pPr>
@@ -1973,7 +2448,7 @@
                         </w:p>
                         <w:p>
                           <w:pPr>
-                            <w:pStyle w:val="BodyText"/>
+                            <w:pStyle w:val="Corpsdetexte"/>
                             <w:ind w:left="20"/>
                           </w:pPr>
                           <w:r>
@@ -2021,7 +2496,7 @@
                 <w:txbxContent>
                   <w:p>
                     <w:pPr>
-                      <w:pStyle w:val="BodyText"/>
+                      <w:pStyle w:val="Corpsdetexte"/>
                       <w:spacing w:before="10"/>
                       <w:ind w:left="20"/>
                     </w:pPr>
@@ -2047,7 +2522,7 @@
                   </w:p>
                   <w:p>
                     <w:pPr>
-                      <w:pStyle w:val="BodyText"/>
+                      <w:pStyle w:val="Corpsdetexte"/>
                       <w:ind w:left="20"/>
                     </w:pPr>
                     <w:r>
@@ -2142,7 +2617,7 @@
                       <w:txbxContent>
                         <w:p>
                           <w:pPr>
-                            <w:pStyle w:val="BodyText"/>
+                            <w:pStyle w:val="Corpsdetexte"/>
                             <w:spacing w:before="10"/>
                             <w:ind w:left="20"/>
                           </w:pPr>
@@ -2203,7 +2678,7 @@
                 <w:txbxContent>
                   <w:p>
                     <w:pPr>
-                      <w:pStyle w:val="BodyText"/>
+                      <w:pStyle w:val="Corpsdetexte"/>
                       <w:spacing w:before="10"/>
                       <w:ind w:left="20"/>
                     </w:pPr>
@@ -2252,7 +2727,7 @@
 </file>
 
 <file path=word/footnotes.xml><?xml version="1.0" encoding="utf-8"?>
-<w:footnotes xmlns:wpc="http://schemas.microsoft.com/office/word/2010/wordprocessingCanvas" xmlns:cx="http://schemas.microsoft.com/office/drawing/2014/chartex" xmlns:cx1="http://schemas.microsoft.com/office/drawing/2015/9/8/chartex" xmlns:cx2="http://schemas.microsoft.com/office/drawing/2015/10/21/chartex" xmlns:cx3="http://schemas.microsoft.com/office/drawing/2016/5/9/chartex" xmlns:cx4="http://schemas.microsoft.com/office/drawing/2016/5/10/chartex" xmlns:cx5="http://schemas.microsoft.com/office/drawing/2016/5/11/chartex" xmlns:cx6="http://schemas.microsoft.com/office/drawing/2016/5/12/chartex" xmlns:cx7="http://schemas.microsoft.com/office/drawing/2016/5/13/chartex" xmlns:cx8="http://schemas.microsoft.com/office/drawing/2016/5/14/chartex" xmlns:mc="http://schemas.openxmlformats.org/markup-compatibility/2006" xmlns:aink="http://schemas.microsoft.com/office/drawing/2016/ink" xmlns:am3d="http://schemas.microsoft.com/office/drawing/2017/model3d" xmlns:o="urn:schemas-microsoft-com:office:office" xmlns:oel="http://schemas.microsoft.com/office/2019/extlst" xmlns:r="http://schemas.openxmlformats.org/officeDocument/2006/relationships" xmlns:m="http://schemas.openxmlformats.org/officeDocument/2006/math" xmlns:v="urn:schemas-microsoft-com:vml" xmlns:wp14="http://schemas.microsoft.com/office/word/2010/wordprocessingDrawing" xmlns:wp="http://schemas.openxmlformats.org/drawingml/2006/wordprocessingDrawing" xmlns:w10="urn:schemas-microsoft-com:office:word" xmlns:w="http://schemas.openxmlformats.org/wordprocessingml/2006/main" xmlns:w14="http://schemas.microsoft.com/office/word/2010/wordml" xmlns:w15="http://schemas.microsoft.com/office/word/2012/wordml" xmlns:w16cex="http://schemas.microsoft.com/office/word/2018/wordml/cex" xmlns:w16cid="http://schemas.microsoft.com/office/word/2016/wordml/cid" xmlns:w16="http://schemas.microsoft.com/office/word/2018/wordml" xmlns:w16sdtdh="http://schemas.microsoft.com/office/word/2020/wordml/sdtdatahash" xmlns:w16se="http://schemas.microsoft.com/office/word/2015/wordml/symex" xmlns:wpg="http://schemas.microsoft.com/office/word/2010/wordprocessingGroup" xmlns:wpi="http://schemas.microsoft.com/office/word/2010/wordprocessingInk" xmlns:wne="http://schemas.microsoft.com/office/word/2006/wordml" xmlns:wps="http://schemas.microsoft.com/office/word/2010/wordprocessingShape" mc:Ignorable="w14 w15 w16se w16cid w16 w16cex w16sdtdh wp14">
+<w:footnotes xmlns:wpc="http://schemas.microsoft.com/office/word/2010/wordprocessingCanvas" xmlns:cx="http://schemas.microsoft.com/office/drawing/2014/chartex" xmlns:cx1="http://schemas.microsoft.com/office/drawing/2015/9/8/chartex" xmlns:cx2="http://schemas.microsoft.com/office/drawing/2015/10/21/chartex" xmlns:cx3="http://schemas.microsoft.com/office/drawing/2016/5/9/chartex" xmlns:cx4="http://schemas.microsoft.com/office/drawing/2016/5/10/chartex" xmlns:cx5="http://schemas.microsoft.com/office/drawing/2016/5/11/chartex" xmlns:cx6="http://schemas.microsoft.com/office/drawing/2016/5/12/chartex" xmlns:cx7="http://schemas.microsoft.com/office/drawing/2016/5/13/chartex" xmlns:cx8="http://schemas.microsoft.com/office/drawing/2016/5/14/chartex" xmlns:mc="http://schemas.openxmlformats.org/markup-compatibility/2006" xmlns:aink="http://schemas.microsoft.com/office/drawing/2016/ink" xmlns:am3d="http://schemas.microsoft.com/office/drawing/2017/model3d" xmlns:o="urn:schemas-microsoft-com:office:office" xmlns:oel="http://schemas.microsoft.com/office/2019/extlst" xmlns:r="http://schemas.openxmlformats.org/officeDocument/2006/relationships" xmlns:m="http://schemas.openxmlformats.org/officeDocument/2006/math" xmlns:v="urn:schemas-microsoft-com:vml" xmlns:wp14="http://schemas.microsoft.com/office/word/2010/wordprocessingDrawing" xmlns:wp="http://schemas.openxmlformats.org/drawingml/2006/wordprocessingDrawing" xmlns:w10="urn:schemas-microsoft-com:office:word" xmlns:w="http://schemas.openxmlformats.org/wordprocessingml/2006/main" xmlns:w14="http://schemas.microsoft.com/office/word/2010/wordml" xmlns:w15="http://schemas.microsoft.com/office/word/2012/wordml" xmlns:w16cex="http://schemas.microsoft.com/office/word/2018/wordml/cex" xmlns:w16cid="http://schemas.microsoft.com/office/word/2016/wordml/cid" xmlns:w16="http://schemas.microsoft.com/office/word/2018/wordml" xmlns:w16du="http://schemas.microsoft.com/office/word/2023/wordml/word16du" xmlns:w16sdtdh="http://schemas.microsoft.com/office/word/2020/wordml/sdtdatahash" xmlns:w16se="http://schemas.microsoft.com/office/word/2015/wordml/symex" xmlns:wpg="http://schemas.microsoft.com/office/word/2010/wordprocessingGroup" xmlns:wpi="http://schemas.microsoft.com/office/word/2010/wordprocessingInk" xmlns:wne="http://schemas.microsoft.com/office/word/2006/wordml" xmlns:wps="http://schemas.microsoft.com/office/word/2010/wordprocessingShape" mc:Ignorable="w14 w15 w16se w16cid w16 w16cex w16sdtdh wp14">
   <w:footnote w:type="separator" w:id="-1">
     <w:p>
       <w:r>
@@ -2274,7 +2749,7 @@
 </file>
 
 <file path=word/numbering.xml><?xml version="1.0" encoding="utf-8"?>
-<w:numbering xmlns:wpc="http://schemas.microsoft.com/office/word/2010/wordprocessingCanvas" xmlns:cx="http://schemas.microsoft.com/office/drawing/2014/chartex" xmlns:cx1="http://schemas.microsoft.com/office/drawing/2015/9/8/chartex" xmlns:cx2="http://schemas.microsoft.com/office/drawing/2015/10/21/chartex" xmlns:cx3="http://schemas.microsoft.com/office/drawing/2016/5/9/chartex" xmlns:cx4="http://schemas.microsoft.com/office/drawing/2016/5/10/chartex" xmlns:cx5="http://schemas.microsoft.com/office/drawing/2016/5/11/chartex" xmlns:cx6="http://schemas.microsoft.com/office/drawing/2016/5/12/chartex" xmlns:cx7="http://schemas.microsoft.com/office/drawing/2016/5/13/chartex" xmlns:cx8="http://schemas.microsoft.com/office/drawing/2016/5/14/chartex" xmlns:mc="http://schemas.openxmlformats.org/markup-compatibility/2006" xmlns:aink="http://schemas.microsoft.com/office/drawing/2016/ink" xmlns:am3d="http://schemas.microsoft.com/office/drawing/2017/model3d" xmlns:o="urn:schemas-microsoft-com:office:office" xmlns:oel="http://schemas.microsoft.com/office/2019/extlst" xmlns:r="http://schemas.openxmlformats.org/officeDocument/2006/relationships" xmlns:m="http://schemas.openxmlformats.org/officeDocument/2006/math" xmlns:v="urn:schemas-microsoft-com:vml" xmlns:wp14="http://schemas.microsoft.com/office/word/2010/wordprocessingDrawing" xmlns:wp="http://schemas.openxmlformats.org/drawingml/2006/wordprocessingDrawing" xmlns:w10="urn:schemas-microsoft-com:office:word" xmlns:w="http://schemas.openxmlformats.org/wordprocessingml/2006/main" xmlns:w14="http://schemas.microsoft.com/office/word/2010/wordml" xmlns:w15="http://schemas.microsoft.com/office/word/2012/wordml" xmlns:w16cex="http://schemas.microsoft.com/office/word/2018/wordml/cex" xmlns:w16cid="http://schemas.microsoft.com/office/word/2016/wordml/cid" xmlns:w16="http://schemas.microsoft.com/office/word/2018/wordml" xmlns:w16sdtdh="http://schemas.microsoft.com/office/word/2020/wordml/sdtdatahash" xmlns:w16se="http://schemas.microsoft.com/office/word/2015/wordml/symex" xmlns:wpg="http://schemas.microsoft.com/office/word/2010/wordprocessingGroup" xmlns:wpi="http://schemas.microsoft.com/office/word/2010/wordprocessingInk" xmlns:wne="http://schemas.microsoft.com/office/word/2006/wordml" xmlns:wps="http://schemas.microsoft.com/office/word/2010/wordprocessingShape" mc:Ignorable="w14 w15 w16se w16cid w16 w16cex w16sdtdh wp14">
+<w:numbering xmlns:wpc="http://schemas.microsoft.com/office/word/2010/wordprocessingCanvas" xmlns:cx="http://schemas.microsoft.com/office/drawing/2014/chartex" xmlns:cx1="http://schemas.microsoft.com/office/drawing/2015/9/8/chartex" xmlns:cx2="http://schemas.microsoft.com/office/drawing/2015/10/21/chartex" xmlns:cx3="http://schemas.microsoft.com/office/drawing/2016/5/9/chartex" xmlns:cx4="http://schemas.microsoft.com/office/drawing/2016/5/10/chartex" xmlns:cx5="http://schemas.microsoft.com/office/drawing/2016/5/11/chartex" xmlns:cx6="http://schemas.microsoft.com/office/drawing/2016/5/12/chartex" xmlns:cx7="http://schemas.microsoft.com/office/drawing/2016/5/13/chartex" xmlns:cx8="http://schemas.microsoft.com/office/drawing/2016/5/14/chartex" xmlns:mc="http://schemas.openxmlformats.org/markup-compatibility/2006" xmlns:aink="http://schemas.microsoft.com/office/drawing/2016/ink" xmlns:am3d="http://schemas.microsoft.com/office/drawing/2017/model3d" xmlns:o="urn:schemas-microsoft-com:office:office" xmlns:oel="http://schemas.microsoft.com/office/2019/extlst" xmlns:r="http://schemas.openxmlformats.org/officeDocument/2006/relationships" xmlns:m="http://schemas.openxmlformats.org/officeDocument/2006/math" xmlns:v="urn:schemas-microsoft-com:vml" xmlns:wp14="http://schemas.microsoft.com/office/word/2010/wordprocessingDrawing" xmlns:wp="http://schemas.openxmlformats.org/drawingml/2006/wordprocessingDrawing" xmlns:w10="urn:schemas-microsoft-com:office:word" xmlns:w="http://schemas.openxmlformats.org/wordprocessingml/2006/main" xmlns:w14="http://schemas.microsoft.com/office/word/2010/wordml" xmlns:w15="http://schemas.microsoft.com/office/word/2012/wordml" xmlns:w16cex="http://schemas.microsoft.com/office/word/2018/wordml/cex" xmlns:w16cid="http://schemas.microsoft.com/office/word/2016/wordml/cid" xmlns:w16="http://schemas.microsoft.com/office/word/2018/wordml" xmlns:w16du="http://schemas.microsoft.com/office/word/2023/wordml/word16du" xmlns:w16sdtdh="http://schemas.microsoft.com/office/word/2020/wordml/sdtdatahash" xmlns:w16se="http://schemas.microsoft.com/office/word/2015/wordml/symex" xmlns:wpg="http://schemas.microsoft.com/office/word/2010/wordprocessingGroup" xmlns:wpi="http://schemas.microsoft.com/office/word/2010/wordprocessingInk" xmlns:wne="http://schemas.microsoft.com/office/word/2006/wordml" xmlns:wps="http://schemas.microsoft.com/office/word/2010/wordprocessingShape" mc:Ignorable="w14 w15 w16se w16cid w16 w16cex w16sdtdh wp14">
   <w:abstractNum w:abstractNumId="0" w15:restartNumberingAfterBreak="0">
     <w:nsid w:val="048B78B3"/>
     <w:multiLevelType w:val="hybridMultilevel"/>
@@ -2478,6 +2953,208 @@
     </w:lvl>
   </w:abstractNum>
   <w:abstractNum w:abstractNumId="2" w15:restartNumberingAfterBreak="0">
+    <w:nsid w:val="097A4710"/>
+    <w:multiLevelType w:val="hybridMultilevel"/>
+    <w:tmpl w:val="08CE0AEA"/>
+    <w:lvl w:ilvl="0" w:tplc="3E580966">
+      <w:start w:val="3"/>
+      <w:numFmt w:val="bullet"/>
+      <w:lvlText w:val="-"/>
+      <w:lvlJc w:val="left"/>
+      <w:pPr>
+        <w:ind w:left="720" w:hanging="360"/>
+      </w:pPr>
+      <w:rPr>
+        <w:rFonts w:ascii="Times New Roman" w:eastAsia="Times New Roman" w:hAnsi="Times New Roman" w:cs="Times New Roman" w:hint="default"/>
+      </w:rPr>
+    </w:lvl>
+    <w:lvl w:ilvl="1" w:tplc="040C0003" w:tentative="1">
+      <w:start w:val="1"/>
+      <w:numFmt w:val="bullet"/>
+      <w:lvlText w:val="o"/>
+      <w:lvlJc w:val="left"/>
+      <w:pPr>
+        <w:ind w:left="1440" w:hanging="360"/>
+      </w:pPr>
+      <w:rPr>
+        <w:rFonts w:ascii="Courier New" w:hAnsi="Courier New" w:cs="Courier New" w:hint="default"/>
+      </w:rPr>
+    </w:lvl>
+    <w:lvl w:ilvl="2" w:tplc="040C0005" w:tentative="1">
+      <w:start w:val="1"/>
+      <w:numFmt w:val="bullet"/>
+      <w:lvlText w:val=""/>
+      <w:lvlJc w:val="left"/>
+      <w:pPr>
+        <w:ind w:left="2160" w:hanging="360"/>
+      </w:pPr>
+      <w:rPr>
+        <w:rFonts w:ascii="Wingdings" w:hAnsi="Wingdings" w:hint="default"/>
+      </w:rPr>
+    </w:lvl>
+    <w:lvl w:ilvl="3" w:tplc="040C0001" w:tentative="1">
+      <w:start w:val="1"/>
+      <w:numFmt w:val="bullet"/>
+      <w:lvlText w:val=""/>
+      <w:lvlJc w:val="left"/>
+      <w:pPr>
+        <w:ind w:left="2880" w:hanging="360"/>
+      </w:pPr>
+      <w:rPr>
+        <w:rFonts w:ascii="Symbol" w:hAnsi="Symbol" w:hint="default"/>
+      </w:rPr>
+    </w:lvl>
+    <w:lvl w:ilvl="4" w:tplc="040C0003" w:tentative="1">
+      <w:start w:val="1"/>
+      <w:numFmt w:val="bullet"/>
+      <w:lvlText w:val="o"/>
+      <w:lvlJc w:val="left"/>
+      <w:pPr>
+        <w:ind w:left="3600" w:hanging="360"/>
+      </w:pPr>
+      <w:rPr>
+        <w:rFonts w:ascii="Courier New" w:hAnsi="Courier New" w:cs="Courier New" w:hint="default"/>
+      </w:rPr>
+    </w:lvl>
+    <w:lvl w:ilvl="5" w:tplc="040C0005" w:tentative="1">
+      <w:start w:val="1"/>
+      <w:numFmt w:val="bullet"/>
+      <w:lvlText w:val=""/>
+      <w:lvlJc w:val="left"/>
+      <w:pPr>
+        <w:ind w:left="4320" w:hanging="360"/>
+      </w:pPr>
+      <w:rPr>
+        <w:rFonts w:ascii="Wingdings" w:hAnsi="Wingdings" w:hint="default"/>
+      </w:rPr>
+    </w:lvl>
+    <w:lvl w:ilvl="6" w:tplc="040C0001" w:tentative="1">
+      <w:start w:val="1"/>
+      <w:numFmt w:val="bullet"/>
+      <w:lvlText w:val=""/>
+      <w:lvlJc w:val="left"/>
+      <w:pPr>
+        <w:ind w:left="5040" w:hanging="360"/>
+      </w:pPr>
+      <w:rPr>
+        <w:rFonts w:ascii="Symbol" w:hAnsi="Symbol" w:hint="default"/>
+      </w:rPr>
+    </w:lvl>
+    <w:lvl w:ilvl="7" w:tplc="040C0003" w:tentative="1">
+      <w:start w:val="1"/>
+      <w:numFmt w:val="bullet"/>
+      <w:lvlText w:val="o"/>
+      <w:lvlJc w:val="left"/>
+      <w:pPr>
+        <w:ind w:left="5760" w:hanging="360"/>
+      </w:pPr>
+      <w:rPr>
+        <w:rFonts w:ascii="Courier New" w:hAnsi="Courier New" w:cs="Courier New" w:hint="default"/>
+      </w:rPr>
+    </w:lvl>
+    <w:lvl w:ilvl="8" w:tplc="040C0005" w:tentative="1">
+      <w:start w:val="1"/>
+      <w:numFmt w:val="bullet"/>
+      <w:lvlText w:val=""/>
+      <w:lvlJc w:val="left"/>
+      <w:pPr>
+        <w:ind w:left="6480" w:hanging="360"/>
+      </w:pPr>
+      <w:rPr>
+        <w:rFonts w:ascii="Wingdings" w:hAnsi="Wingdings" w:hint="default"/>
+      </w:rPr>
+    </w:lvl>
+  </w:abstractNum>
+  <w:abstractNum w:abstractNumId="3" w15:restartNumberingAfterBreak="0">
+    <w:nsid w:val="324B1851"/>
+    <w:multiLevelType w:val="hybridMultilevel"/>
+    <w:tmpl w:val="CBA630F2"/>
+    <w:lvl w:ilvl="0" w:tplc="191CAA74">
+      <w:start w:val="1"/>
+      <w:numFmt w:val="decimal"/>
+      <w:lvlText w:val="%1-"/>
+      <w:lvlJc w:val="left"/>
+      <w:pPr>
+        <w:ind w:left="720" w:hanging="360"/>
+      </w:pPr>
+      <w:rPr>
+        <w:rFonts w:hint="default"/>
+      </w:rPr>
+    </w:lvl>
+    <w:lvl w:ilvl="1" w:tplc="040C0019" w:tentative="1">
+      <w:start w:val="1"/>
+      <w:numFmt w:val="lowerLetter"/>
+      <w:lvlText w:val="%2."/>
+      <w:lvlJc w:val="left"/>
+      <w:pPr>
+        <w:ind w:left="1440" w:hanging="360"/>
+      </w:pPr>
+    </w:lvl>
+    <w:lvl w:ilvl="2" w:tplc="040C001B" w:tentative="1">
+      <w:start w:val="1"/>
+      <w:numFmt w:val="lowerRoman"/>
+      <w:lvlText w:val="%3."/>
+      <w:lvlJc w:val="right"/>
+      <w:pPr>
+        <w:ind w:left="2160" w:hanging="180"/>
+      </w:pPr>
+    </w:lvl>
+    <w:lvl w:ilvl="3" w:tplc="040C000F" w:tentative="1">
+      <w:start w:val="1"/>
+      <w:numFmt w:val="decimal"/>
+      <w:lvlText w:val="%4."/>
+      <w:lvlJc w:val="left"/>
+      <w:pPr>
+        <w:ind w:left="2880" w:hanging="360"/>
+      </w:pPr>
+    </w:lvl>
+    <w:lvl w:ilvl="4" w:tplc="040C0019" w:tentative="1">
+      <w:start w:val="1"/>
+      <w:numFmt w:val="lowerLetter"/>
+      <w:lvlText w:val="%5."/>
+      <w:lvlJc w:val="left"/>
+      <w:pPr>
+        <w:ind w:left="3600" w:hanging="360"/>
+      </w:pPr>
+    </w:lvl>
+    <w:lvl w:ilvl="5" w:tplc="040C001B" w:tentative="1">
+      <w:start w:val="1"/>
+      <w:numFmt w:val="lowerRoman"/>
+      <w:lvlText w:val="%6."/>
+      <w:lvlJc w:val="right"/>
+      <w:pPr>
+        <w:ind w:left="4320" w:hanging="180"/>
+      </w:pPr>
+    </w:lvl>
+    <w:lvl w:ilvl="6" w:tplc="040C000F" w:tentative="1">
+      <w:start w:val="1"/>
+      <w:numFmt w:val="decimal"/>
+      <w:lvlText w:val="%7."/>
+      <w:lvlJc w:val="left"/>
+      <w:pPr>
+        <w:ind w:left="5040" w:hanging="360"/>
+      </w:pPr>
+    </w:lvl>
+    <w:lvl w:ilvl="7" w:tplc="040C0019" w:tentative="1">
+      <w:start w:val="1"/>
+      <w:numFmt w:val="lowerLetter"/>
+      <w:lvlText w:val="%8."/>
+      <w:lvlJc w:val="left"/>
+      <w:pPr>
+        <w:ind w:left="5760" w:hanging="360"/>
+      </w:pPr>
+    </w:lvl>
+    <w:lvl w:ilvl="8" w:tplc="040C001B" w:tentative="1">
+      <w:start w:val="1"/>
+      <w:numFmt w:val="lowerRoman"/>
+      <w:lvlText w:val="%9."/>
+      <w:lvlJc w:val="right"/>
+      <w:pPr>
+        <w:ind w:left="6480" w:hanging="180"/>
+      </w:pPr>
+    </w:lvl>
+  </w:abstractNum>
+  <w:abstractNum w:abstractNumId="4" w15:restartNumberingAfterBreak="0">
     <w:nsid w:val="45D5428B"/>
     <w:multiLevelType w:val="hybridMultilevel"/>
     <w:tmpl w:val="0832A48C"/>
@@ -2597,7 +3274,185 @@
       </w:rPr>
     </w:lvl>
   </w:abstractNum>
-  <w:abstractNum w:abstractNumId="3" w15:restartNumberingAfterBreak="0">
+  <w:abstractNum w:abstractNumId="5" w15:restartNumberingAfterBreak="0">
+    <w:nsid w:val="46950967"/>
+    <w:multiLevelType w:val="hybridMultilevel"/>
+    <w:tmpl w:val="EA06986C"/>
+    <w:lvl w:ilvl="0" w:tplc="C4B02D80">
+      <w:start w:val="1"/>
+      <w:numFmt w:val="decimal"/>
+      <w:lvlText w:val="%1-"/>
+      <w:lvlJc w:val="left"/>
+      <w:pPr>
+        <w:ind w:left="720" w:hanging="360"/>
+      </w:pPr>
+      <w:rPr>
+        <w:rFonts w:hint="default"/>
+      </w:rPr>
+    </w:lvl>
+    <w:lvl w:ilvl="1" w:tplc="040C0019" w:tentative="1">
+      <w:start w:val="1"/>
+      <w:numFmt w:val="lowerLetter"/>
+      <w:lvlText w:val="%2."/>
+      <w:lvlJc w:val="left"/>
+      <w:pPr>
+        <w:ind w:left="1440" w:hanging="360"/>
+      </w:pPr>
+    </w:lvl>
+    <w:lvl w:ilvl="2" w:tplc="040C001B" w:tentative="1">
+      <w:start w:val="1"/>
+      <w:numFmt w:val="lowerRoman"/>
+      <w:lvlText w:val="%3."/>
+      <w:lvlJc w:val="right"/>
+      <w:pPr>
+        <w:ind w:left="2160" w:hanging="180"/>
+      </w:pPr>
+    </w:lvl>
+    <w:lvl w:ilvl="3" w:tplc="040C000F" w:tentative="1">
+      <w:start w:val="1"/>
+      <w:numFmt w:val="decimal"/>
+      <w:lvlText w:val="%4."/>
+      <w:lvlJc w:val="left"/>
+      <w:pPr>
+        <w:ind w:left="2880" w:hanging="360"/>
+      </w:pPr>
+    </w:lvl>
+    <w:lvl w:ilvl="4" w:tplc="040C0019" w:tentative="1">
+      <w:start w:val="1"/>
+      <w:numFmt w:val="lowerLetter"/>
+      <w:lvlText w:val="%5."/>
+      <w:lvlJc w:val="left"/>
+      <w:pPr>
+        <w:ind w:left="3600" w:hanging="360"/>
+      </w:pPr>
+    </w:lvl>
+    <w:lvl w:ilvl="5" w:tplc="040C001B" w:tentative="1">
+      <w:start w:val="1"/>
+      <w:numFmt w:val="lowerRoman"/>
+      <w:lvlText w:val="%6."/>
+      <w:lvlJc w:val="right"/>
+      <w:pPr>
+        <w:ind w:left="4320" w:hanging="180"/>
+      </w:pPr>
+    </w:lvl>
+    <w:lvl w:ilvl="6" w:tplc="040C000F" w:tentative="1">
+      <w:start w:val="1"/>
+      <w:numFmt w:val="decimal"/>
+      <w:lvlText w:val="%7."/>
+      <w:lvlJc w:val="left"/>
+      <w:pPr>
+        <w:ind w:left="5040" w:hanging="360"/>
+      </w:pPr>
+    </w:lvl>
+    <w:lvl w:ilvl="7" w:tplc="040C0019" w:tentative="1">
+      <w:start w:val="1"/>
+      <w:numFmt w:val="lowerLetter"/>
+      <w:lvlText w:val="%8."/>
+      <w:lvlJc w:val="left"/>
+      <w:pPr>
+        <w:ind w:left="5760" w:hanging="360"/>
+      </w:pPr>
+    </w:lvl>
+    <w:lvl w:ilvl="8" w:tplc="040C001B" w:tentative="1">
+      <w:start w:val="1"/>
+      <w:numFmt w:val="lowerRoman"/>
+      <w:lvlText w:val="%9."/>
+      <w:lvlJc w:val="right"/>
+      <w:pPr>
+        <w:ind w:left="6480" w:hanging="180"/>
+      </w:pPr>
+    </w:lvl>
+  </w:abstractNum>
+  <w:abstractNum w:abstractNumId="6" w15:restartNumberingAfterBreak="0">
+    <w:nsid w:val="4BF35CA0"/>
+    <w:multiLevelType w:val="hybridMultilevel"/>
+    <w:tmpl w:val="1DE421E8"/>
+    <w:lvl w:ilvl="0" w:tplc="29760092">
+      <w:start w:val="1"/>
+      <w:numFmt w:val="decimal"/>
+      <w:lvlText w:val="%1-"/>
+      <w:lvlJc w:val="left"/>
+      <w:pPr>
+        <w:ind w:left="720" w:hanging="360"/>
+      </w:pPr>
+      <w:rPr>
+        <w:rFonts w:hint="default"/>
+      </w:rPr>
+    </w:lvl>
+    <w:lvl w:ilvl="1" w:tplc="040C0019" w:tentative="1">
+      <w:start w:val="1"/>
+      <w:numFmt w:val="lowerLetter"/>
+      <w:lvlText w:val="%2."/>
+      <w:lvlJc w:val="left"/>
+      <w:pPr>
+        <w:ind w:left="1440" w:hanging="360"/>
+      </w:pPr>
+    </w:lvl>
+    <w:lvl w:ilvl="2" w:tplc="040C001B" w:tentative="1">
+      <w:start w:val="1"/>
+      <w:numFmt w:val="lowerRoman"/>
+      <w:lvlText w:val="%3."/>
+      <w:lvlJc w:val="right"/>
+      <w:pPr>
+        <w:ind w:left="2160" w:hanging="180"/>
+      </w:pPr>
+    </w:lvl>
+    <w:lvl w:ilvl="3" w:tplc="040C000F" w:tentative="1">
+      <w:start w:val="1"/>
+      <w:numFmt w:val="decimal"/>
+      <w:lvlText w:val="%4."/>
+      <w:lvlJc w:val="left"/>
+      <w:pPr>
+        <w:ind w:left="2880" w:hanging="360"/>
+      </w:pPr>
+    </w:lvl>
+    <w:lvl w:ilvl="4" w:tplc="040C0019" w:tentative="1">
+      <w:start w:val="1"/>
+      <w:numFmt w:val="lowerLetter"/>
+      <w:lvlText w:val="%5."/>
+      <w:lvlJc w:val="left"/>
+      <w:pPr>
+        <w:ind w:left="3600" w:hanging="360"/>
+      </w:pPr>
+    </w:lvl>
+    <w:lvl w:ilvl="5" w:tplc="040C001B" w:tentative="1">
+      <w:start w:val="1"/>
+      <w:numFmt w:val="lowerRoman"/>
+      <w:lvlText w:val="%6."/>
+      <w:lvlJc w:val="right"/>
+      <w:pPr>
+        <w:ind w:left="4320" w:hanging="180"/>
+      </w:pPr>
+    </w:lvl>
+    <w:lvl w:ilvl="6" w:tplc="040C000F" w:tentative="1">
+      <w:start w:val="1"/>
+      <w:numFmt w:val="decimal"/>
+      <w:lvlText w:val="%7."/>
+      <w:lvlJc w:val="left"/>
+      <w:pPr>
+        <w:ind w:left="5040" w:hanging="360"/>
+      </w:pPr>
+    </w:lvl>
+    <w:lvl w:ilvl="7" w:tplc="040C0019" w:tentative="1">
+      <w:start w:val="1"/>
+      <w:numFmt w:val="lowerLetter"/>
+      <w:lvlText w:val="%8."/>
+      <w:lvlJc w:val="left"/>
+      <w:pPr>
+        <w:ind w:left="5760" w:hanging="360"/>
+      </w:pPr>
+    </w:lvl>
+    <w:lvl w:ilvl="8" w:tplc="040C001B" w:tentative="1">
+      <w:start w:val="1"/>
+      <w:numFmt w:val="lowerRoman"/>
+      <w:lvlText w:val="%9."/>
+      <w:lvlJc w:val="right"/>
+      <w:pPr>
+        <w:ind w:left="6480" w:hanging="180"/>
+      </w:pPr>
+    </w:lvl>
+  </w:abstractNum>
+  <w:abstractNum w:abstractNumId="7" w15:restartNumberingAfterBreak="0">
     <w:nsid w:val="56511B54"/>
     <w:multiLevelType w:val="hybridMultilevel"/>
     <w:tmpl w:val="1B061ACC"/>
@@ -2713,7 +3568,120 @@
       </w:rPr>
     </w:lvl>
   </w:abstractNum>
-  <w:abstractNum w:abstractNumId="4" w15:restartNumberingAfterBreak="0">
+  <w:abstractNum w:abstractNumId="8" w15:restartNumberingAfterBreak="0">
+    <w:nsid w:val="5DD27D60"/>
+    <w:multiLevelType w:val="hybridMultilevel"/>
+    <w:tmpl w:val="8B6881AC"/>
+    <w:lvl w:ilvl="0" w:tplc="DCB6DD90">
+      <w:start w:val="2"/>
+      <w:numFmt w:val="bullet"/>
+      <w:lvlText w:val="-"/>
+      <w:lvlJc w:val="left"/>
+      <w:pPr>
+        <w:ind w:left="720" w:hanging="360"/>
+      </w:pPr>
+      <w:rPr>
+        <w:rFonts w:ascii="Times New Roman" w:eastAsia="Times New Roman" w:hAnsi="Times New Roman" w:cs="Times New Roman" w:hint="default"/>
+      </w:rPr>
+    </w:lvl>
+    <w:lvl w:ilvl="1" w:tplc="040C0003" w:tentative="1">
+      <w:start w:val="1"/>
+      <w:numFmt w:val="bullet"/>
+      <w:lvlText w:val="o"/>
+      <w:lvlJc w:val="left"/>
+      <w:pPr>
+        <w:ind w:left="1440" w:hanging="360"/>
+      </w:pPr>
+      <w:rPr>
+        <w:rFonts w:ascii="Courier New" w:hAnsi="Courier New" w:cs="Courier New" w:hint="default"/>
+      </w:rPr>
+    </w:lvl>
+    <w:lvl w:ilvl="2" w:tplc="040C0005" w:tentative="1">
+      <w:start w:val="1"/>
+      <w:numFmt w:val="bullet"/>
+      <w:lvlText w:val=""/>
+      <w:lvlJc w:val="left"/>
+      <w:pPr>
+        <w:ind w:left="2160" w:hanging="360"/>
+      </w:pPr>
+      <w:rPr>
+        <w:rFonts w:ascii="Wingdings" w:hAnsi="Wingdings" w:hint="default"/>
+      </w:rPr>
+    </w:lvl>
+    <w:lvl w:ilvl="3" w:tplc="040C0001" w:tentative="1">
+      <w:start w:val="1"/>
+      <w:numFmt w:val="bullet"/>
+      <w:lvlText w:val=""/>
+      <w:lvlJc w:val="left"/>
+      <w:pPr>
+        <w:ind w:left="2880" w:hanging="360"/>
+      </w:pPr>
+      <w:rPr>
+        <w:rFonts w:ascii="Symbol" w:hAnsi="Symbol" w:hint="default"/>
+      </w:rPr>
+    </w:lvl>
+    <w:lvl w:ilvl="4" w:tplc="040C0003" w:tentative="1">
+      <w:start w:val="1"/>
+      <w:numFmt w:val="bullet"/>
+      <w:lvlText w:val="o"/>
+      <w:lvlJc w:val="left"/>
+      <w:pPr>
+        <w:ind w:left="3600" w:hanging="360"/>
+      </w:pPr>
+      <w:rPr>
+        <w:rFonts w:ascii="Courier New" w:hAnsi="Courier New" w:cs="Courier New" w:hint="default"/>
+      </w:rPr>
+    </w:lvl>
+    <w:lvl w:ilvl="5" w:tplc="040C0005" w:tentative="1">
+      <w:start w:val="1"/>
+      <w:numFmt w:val="bullet"/>
+      <w:lvlText w:val=""/>
+      <w:lvlJc w:val="left"/>
+      <w:pPr>
+        <w:ind w:left="4320" w:hanging="360"/>
+      </w:pPr>
+      <w:rPr>
+        <w:rFonts w:ascii="Wingdings" w:hAnsi="Wingdings" w:hint="default"/>
+      </w:rPr>
+    </w:lvl>
+    <w:lvl w:ilvl="6" w:tplc="040C0001" w:tentative="1">
+      <w:start w:val="1"/>
+      <w:numFmt w:val="bullet"/>
+      <w:lvlText w:val=""/>
+      <w:lvlJc w:val="left"/>
+      <w:pPr>
+        <w:ind w:left="5040" w:hanging="360"/>
+      </w:pPr>
+      <w:rPr>
+        <w:rFonts w:ascii="Symbol" w:hAnsi="Symbol" w:hint="default"/>
+      </w:rPr>
+    </w:lvl>
+    <w:lvl w:ilvl="7" w:tplc="040C0003" w:tentative="1">
+      <w:start w:val="1"/>
+      <w:numFmt w:val="bullet"/>
+      <w:lvlText w:val="o"/>
+      <w:lvlJc w:val="left"/>
+      <w:pPr>
+        <w:ind w:left="5760" w:hanging="360"/>
+      </w:pPr>
+      <w:rPr>
+        <w:rFonts w:ascii="Courier New" w:hAnsi="Courier New" w:cs="Courier New" w:hint="default"/>
+      </w:rPr>
+    </w:lvl>
+    <w:lvl w:ilvl="8" w:tplc="040C0005" w:tentative="1">
+      <w:start w:val="1"/>
+      <w:numFmt w:val="bullet"/>
+      <w:lvlText w:val=""/>
+      <w:lvlJc w:val="left"/>
+      <w:pPr>
+        <w:ind w:left="6480" w:hanging="360"/>
+      </w:pPr>
+      <w:rPr>
+        <w:rFonts w:ascii="Wingdings" w:hAnsi="Wingdings" w:hint="default"/>
+      </w:rPr>
+    </w:lvl>
+  </w:abstractNum>
+  <w:abstractNum w:abstractNumId="9" w15:restartNumberingAfterBreak="0">
     <w:nsid w:val="6DD437E7"/>
     <w:multiLevelType w:val="hybridMultilevel"/>
     <w:tmpl w:val="AFAAB6F8"/>
@@ -2829,7 +3797,96 @@
       </w:rPr>
     </w:lvl>
   </w:abstractNum>
-  <w:abstractNum w:abstractNumId="5" w15:restartNumberingAfterBreak="0">
+  <w:abstractNum w:abstractNumId="10" w15:restartNumberingAfterBreak="0">
+    <w:nsid w:val="795631A9"/>
+    <w:multiLevelType w:val="hybridMultilevel"/>
+    <w:tmpl w:val="DC9AC0A6"/>
+    <w:lvl w:ilvl="0" w:tplc="B1547F16">
+      <w:start w:val="1"/>
+      <w:numFmt w:val="decimal"/>
+      <w:lvlText w:val="%1-"/>
+      <w:lvlJc w:val="left"/>
+      <w:pPr>
+        <w:ind w:left="720" w:hanging="360"/>
+      </w:pPr>
+      <w:rPr>
+        <w:rFonts w:hint="default"/>
+      </w:rPr>
+    </w:lvl>
+    <w:lvl w:ilvl="1" w:tplc="040C0019" w:tentative="1">
+      <w:start w:val="1"/>
+      <w:numFmt w:val="lowerLetter"/>
+      <w:lvlText w:val="%2."/>
+      <w:lvlJc w:val="left"/>
+      <w:pPr>
+        <w:ind w:left="1440" w:hanging="360"/>
+      </w:pPr>
+    </w:lvl>
+    <w:lvl w:ilvl="2" w:tplc="040C001B" w:tentative="1">
+      <w:start w:val="1"/>
+      <w:numFmt w:val="lowerRoman"/>
+      <w:lvlText w:val="%3."/>
+      <w:lvlJc w:val="right"/>
+      <w:pPr>
+        <w:ind w:left="2160" w:hanging="180"/>
+      </w:pPr>
+    </w:lvl>
+    <w:lvl w:ilvl="3" w:tplc="040C000F" w:tentative="1">
+      <w:start w:val="1"/>
+      <w:numFmt w:val="decimal"/>
+      <w:lvlText w:val="%4."/>
+      <w:lvlJc w:val="left"/>
+      <w:pPr>
+        <w:ind w:left="2880" w:hanging="360"/>
+      </w:pPr>
+    </w:lvl>
+    <w:lvl w:ilvl="4" w:tplc="040C0019" w:tentative="1">
+      <w:start w:val="1"/>
+      <w:numFmt w:val="lowerLetter"/>
+      <w:lvlText w:val="%5."/>
+      <w:lvlJc w:val="left"/>
+      <w:pPr>
+        <w:ind w:left="3600" w:hanging="360"/>
+      </w:pPr>
+    </w:lvl>
+    <w:lvl w:ilvl="5" w:tplc="040C001B" w:tentative="1">
+      <w:start w:val="1"/>
+      <w:numFmt w:val="lowerRoman"/>
+      <w:lvlText w:val="%6."/>
+      <w:lvlJc w:val="right"/>
+      <w:pPr>
+        <w:ind w:left="4320" w:hanging="180"/>
+      </w:pPr>
+    </w:lvl>
+    <w:lvl w:ilvl="6" w:tplc="040C000F" w:tentative="1">
+      <w:start w:val="1"/>
+      <w:numFmt w:val="decimal"/>
+      <w:lvlText w:val="%7."/>
+      <w:lvlJc w:val="left"/>
+      <w:pPr>
+        <w:ind w:left="5040" w:hanging="360"/>
+      </w:pPr>
+    </w:lvl>
+    <w:lvl w:ilvl="7" w:tplc="040C0019" w:tentative="1">
+      <w:start w:val="1"/>
+      <w:numFmt w:val="lowerLetter"/>
+      <w:lvlText w:val="%8."/>
+      <w:lvlJc w:val="left"/>
+      <w:pPr>
+        <w:ind w:left="5760" w:hanging="360"/>
+      </w:pPr>
+    </w:lvl>
+    <w:lvl w:ilvl="8" w:tplc="040C001B" w:tentative="1">
+      <w:start w:val="1"/>
+      <w:numFmt w:val="lowerRoman"/>
+      <w:lvlText w:val="%9."/>
+      <w:lvlJc w:val="right"/>
+      <w:pPr>
+        <w:ind w:left="6480" w:hanging="180"/>
+      </w:pPr>
+    </w:lvl>
+  </w:abstractNum>
+  <w:abstractNum w:abstractNumId="11" w15:restartNumberingAfterBreak="0">
     <w:nsid w:val="798653B2"/>
     <w:multiLevelType w:val="hybridMultilevel"/>
     <w:tmpl w:val="29E45E9C"/>
@@ -2942,22 +3999,40 @@
     </w:lvl>
   </w:abstractNum>
   <w:num w:numId="1" w16cid:durableId="1871798238">
-    <w:abstractNumId w:val="3"/>
+    <w:abstractNumId w:val="7"/>
   </w:num>
   <w:num w:numId="2" w16cid:durableId="1130397189">
-    <w:abstractNumId w:val="2"/>
+    <w:abstractNumId w:val="4"/>
   </w:num>
   <w:num w:numId="3" w16cid:durableId="635138536">
-    <w:abstractNumId w:val="4"/>
+    <w:abstractNumId w:val="9"/>
   </w:num>
   <w:num w:numId="4" w16cid:durableId="303513364">
     <w:abstractNumId w:val="1"/>
   </w:num>
   <w:num w:numId="5" w16cid:durableId="1654867897">
-    <w:abstractNumId w:val="5"/>
+    <w:abstractNumId w:val="11"/>
   </w:num>
   <w:num w:numId="6" w16cid:durableId="841969514">
     <w:abstractNumId w:val="0"/>
+  </w:num>
+  <w:num w:numId="7" w16cid:durableId="175777564">
+    <w:abstractNumId w:val="3"/>
+  </w:num>
+  <w:num w:numId="8" w16cid:durableId="602996894">
+    <w:abstractNumId w:val="10"/>
+  </w:num>
+  <w:num w:numId="9" w16cid:durableId="101923959">
+    <w:abstractNumId w:val="8"/>
+  </w:num>
+  <w:num w:numId="10" w16cid:durableId="187111774">
+    <w:abstractNumId w:val="5"/>
+  </w:num>
+  <w:num w:numId="11" w16cid:durableId="1861774470">
+    <w:abstractNumId w:val="6"/>
+  </w:num>
+  <w:num w:numId="12" w16cid:durableId="1693067113">
+    <w:abstractNumId w:val="2"/>
   </w:num>
 </w:numbering>
 </file>
@@ -3362,12 +4437,13 @@
   <w:style w:type="paragraph" w:default="1" w:styleId="Normal">
     <w:name w:val="Normal"/>
     <w:qFormat/>
+    <w:rsid w:val="00F01BE8"/>
     <w:rPr>
       <w:rFonts w:ascii="Times New Roman" w:eastAsia="Times New Roman" w:hAnsi="Times New Roman" w:cs="Times New Roman"/>
       <w:lang w:val="fr-FR"/>
     </w:rPr>
   </w:style>
-  <w:style w:type="paragraph" w:styleId="Heading1">
+  <w:style w:type="paragraph" w:styleId="Titre1">
     <w:name w:val="heading 1"/>
     <w:basedOn w:val="Normal"/>
     <w:uiPriority w:val="9"/>
@@ -3393,11 +4469,11 @@
       <w:szCs w:val="26"/>
     </w:rPr>
   </w:style>
-  <w:style w:type="paragraph" w:styleId="Heading2">
+  <w:style w:type="paragraph" w:styleId="Titre2">
     <w:name w:val="heading 2"/>
     <w:basedOn w:val="Normal"/>
     <w:next w:val="Normal"/>
-    <w:link w:val="Heading2Char"/>
+    <w:link w:val="Titre2Car"/>
     <w:uiPriority w:val="9"/>
     <w:unhideWhenUsed/>
     <w:qFormat/>
@@ -3415,13 +4491,13 @@
       <w:szCs w:val="26"/>
     </w:rPr>
   </w:style>
-  <w:style w:type="character" w:default="1" w:styleId="DefaultParagraphFont">
+  <w:style w:type="character" w:default="1" w:styleId="Policepardfaut">
     <w:name w:val="Default Paragraph Font"/>
     <w:uiPriority w:val="1"/>
     <w:semiHidden/>
     <w:unhideWhenUsed/>
   </w:style>
-  <w:style w:type="table" w:default="1" w:styleId="TableNormal">
+  <w:style w:type="table" w:default="1" w:styleId="TableauNormal">
     <w:name w:val="Normal Table"/>
     <w:uiPriority w:val="99"/>
     <w:semiHidden/>
@@ -3436,7 +4512,7 @@
       </w:tblCellMar>
     </w:tblPr>
   </w:style>
-  <w:style w:type="numbering" w:default="1" w:styleId="NoList">
+  <w:style w:type="numbering" w:default="1" w:styleId="Aucuneliste">
     <w:name w:val="No List"/>
     <w:uiPriority w:val="99"/>
     <w:semiHidden/>
@@ -3458,7 +4534,7 @@
       </w:tblCellMar>
     </w:tblPr>
   </w:style>
-  <w:style w:type="paragraph" w:styleId="BodyText">
+  <w:style w:type="paragraph" w:styleId="Corpsdetexte">
     <w:name w:val="Body Text"/>
     <w:basedOn w:val="Normal"/>
     <w:uiPriority w:val="1"/>
@@ -3468,7 +4544,7 @@
       <w:szCs w:val="24"/>
     </w:rPr>
   </w:style>
-  <w:style w:type="paragraph" w:styleId="Title">
+  <w:style w:type="paragraph" w:styleId="Titre">
     <w:name w:val="Title"/>
     <w:basedOn w:val="Normal"/>
     <w:uiPriority w:val="10"/>
@@ -3483,7 +4559,7 @@
       <w:szCs w:val="54"/>
     </w:rPr>
   </w:style>
-  <w:style w:type="paragraph" w:styleId="ListParagraph">
+  <w:style w:type="paragraph" w:styleId="Paragraphedeliste">
     <w:name w:val="List Paragraph"/>
     <w:basedOn w:val="Normal"/>
     <w:uiPriority w:val="1"/>
@@ -3502,10 +4578,10 @@
       <w:ind w:left="107"/>
     </w:pPr>
   </w:style>
-  <w:style w:type="paragraph" w:styleId="Header">
+  <w:style w:type="paragraph" w:styleId="En-tte">
     <w:name w:val="header"/>
     <w:basedOn w:val="Normal"/>
-    <w:link w:val="HeaderChar"/>
+    <w:link w:val="En-tteCar"/>
     <w:uiPriority w:val="99"/>
     <w:unhideWhenUsed/>
     <w:rsid w:val="00A4696A"/>
@@ -3516,10 +4592,10 @@
       </w:tabs>
     </w:pPr>
   </w:style>
-  <w:style w:type="character" w:customStyle="1" w:styleId="HeaderChar">
-    <w:name w:val="Header Char"/>
-    <w:basedOn w:val="DefaultParagraphFont"/>
-    <w:link w:val="Header"/>
+  <w:style w:type="character" w:customStyle="1" w:styleId="En-tteCar">
+    <w:name w:val="En-tête Car"/>
+    <w:basedOn w:val="Policepardfaut"/>
+    <w:link w:val="En-tte"/>
     <w:uiPriority w:val="99"/>
     <w:rsid w:val="00A4696A"/>
     <w:rPr>
@@ -3527,10 +4603,10 @@
       <w:lang w:val="fr-FR"/>
     </w:rPr>
   </w:style>
-  <w:style w:type="paragraph" w:styleId="Footer">
+  <w:style w:type="paragraph" w:styleId="Pieddepage">
     <w:name w:val="footer"/>
     <w:basedOn w:val="Normal"/>
-    <w:link w:val="FooterChar"/>
+    <w:link w:val="PieddepageCar"/>
     <w:uiPriority w:val="99"/>
     <w:unhideWhenUsed/>
     <w:rsid w:val="00A4696A"/>
@@ -3541,10 +4617,10 @@
       </w:tabs>
     </w:pPr>
   </w:style>
-  <w:style w:type="character" w:customStyle="1" w:styleId="FooterChar">
-    <w:name w:val="Footer Char"/>
-    <w:basedOn w:val="DefaultParagraphFont"/>
-    <w:link w:val="Footer"/>
+  <w:style w:type="character" w:customStyle="1" w:styleId="PieddepageCar">
+    <w:name w:val="Pied de page Car"/>
+    <w:basedOn w:val="Policepardfaut"/>
+    <w:link w:val="Pieddepage"/>
     <w:uiPriority w:val="99"/>
     <w:rsid w:val="00A4696A"/>
     <w:rPr>
@@ -3552,9 +4628,9 @@
       <w:lang w:val="fr-FR"/>
     </w:rPr>
   </w:style>
-  <w:style w:type="character" w:styleId="Hyperlink">
+  <w:style w:type="character" w:styleId="Lienhypertexte">
     <w:name w:val="Hyperlink"/>
-    <w:basedOn w:val="DefaultParagraphFont"/>
+    <w:basedOn w:val="Policepardfaut"/>
     <w:uiPriority w:val="99"/>
     <w:unhideWhenUsed/>
     <w:rsid w:val="00CA7113"/>
@@ -3563,9 +4639,9 @@
       <w:u w:val="single"/>
     </w:rPr>
   </w:style>
-  <w:style w:type="character" w:styleId="UnresolvedMention">
+  <w:style w:type="character" w:styleId="Mentionnonrsolue">
     <w:name w:val="Unresolved Mention"/>
-    <w:basedOn w:val="DefaultParagraphFont"/>
+    <w:basedOn w:val="Policepardfaut"/>
     <w:uiPriority w:val="99"/>
     <w:semiHidden/>
     <w:unhideWhenUsed/>
@@ -3575,9 +4651,9 @@
       <w:shd w:val="clear" w:color="auto" w:fill="E1DFDD"/>
     </w:rPr>
   </w:style>
-  <w:style w:type="paragraph" w:styleId="TOCHeading">
+  <w:style w:type="paragraph" w:styleId="En-ttedetabledesmatires">
     <w:name w:val="TOC Heading"/>
-    <w:basedOn w:val="Heading1"/>
+    <w:basedOn w:val="Titre1"/>
     <w:next w:val="Normal"/>
     <w:uiPriority w:val="39"/>
     <w:unhideWhenUsed/>
@@ -3602,7 +4678,7 @@
       <w:lang w:val="en-US"/>
     </w:rPr>
   </w:style>
-  <w:style w:type="paragraph" w:styleId="TOC1">
+  <w:style w:type="paragraph" w:styleId="TM1">
     <w:name w:val="toc 1"/>
     <w:basedOn w:val="Normal"/>
     <w:next w:val="Normal"/>
@@ -3627,7 +4703,7 @@
       <w:szCs w:val="24"/>
     </w:rPr>
   </w:style>
-  <w:style w:type="paragraph" w:styleId="TOC2">
+  <w:style w:type="paragraph" w:styleId="TM2">
     <w:name w:val="toc 2"/>
     <w:basedOn w:val="Normal"/>
     <w:next w:val="Normal"/>
@@ -3651,7 +4727,7 @@
       <w:szCs w:val="20"/>
     </w:rPr>
   </w:style>
-  <w:style w:type="paragraph" w:styleId="TOC3">
+  <w:style w:type="paragraph" w:styleId="TM3">
     <w:name w:val="toc 3"/>
     <w:basedOn w:val="Normal"/>
     <w:next w:val="Normal"/>
@@ -3674,7 +4750,7 @@
       <w:szCs w:val="20"/>
     </w:rPr>
   </w:style>
-  <w:style w:type="paragraph" w:styleId="TOC4">
+  <w:style w:type="paragraph" w:styleId="TM4">
     <w:name w:val="toc 4"/>
     <w:basedOn w:val="Normal"/>
     <w:next w:val="Normal"/>
@@ -3697,7 +4773,7 @@
       <w:szCs w:val="20"/>
     </w:rPr>
   </w:style>
-  <w:style w:type="paragraph" w:styleId="TOC5">
+  <w:style w:type="paragraph" w:styleId="TM5">
     <w:name w:val="toc 5"/>
     <w:basedOn w:val="Normal"/>
     <w:next w:val="Normal"/>
@@ -3720,7 +4796,7 @@
       <w:szCs w:val="20"/>
     </w:rPr>
   </w:style>
-  <w:style w:type="paragraph" w:styleId="TOC6">
+  <w:style w:type="paragraph" w:styleId="TM6">
     <w:name w:val="toc 6"/>
     <w:basedOn w:val="Normal"/>
     <w:next w:val="Normal"/>
@@ -3743,7 +4819,7 @@
       <w:szCs w:val="20"/>
     </w:rPr>
   </w:style>
-  <w:style w:type="paragraph" w:styleId="TOC7">
+  <w:style w:type="paragraph" w:styleId="TM7">
     <w:name w:val="toc 7"/>
     <w:basedOn w:val="Normal"/>
     <w:next w:val="Normal"/>
@@ -3766,7 +4842,7 @@
       <w:szCs w:val="20"/>
     </w:rPr>
   </w:style>
-  <w:style w:type="paragraph" w:styleId="TOC8">
+  <w:style w:type="paragraph" w:styleId="TM8">
     <w:name w:val="toc 8"/>
     <w:basedOn w:val="Normal"/>
     <w:next w:val="Normal"/>
@@ -3789,7 +4865,7 @@
       <w:szCs w:val="20"/>
     </w:rPr>
   </w:style>
-  <w:style w:type="paragraph" w:styleId="TOC9">
+  <w:style w:type="paragraph" w:styleId="TM9">
     <w:name w:val="toc 9"/>
     <w:basedOn w:val="Normal"/>
     <w:next w:val="Normal"/>
@@ -3812,10 +4888,10 @@
       <w:szCs w:val="20"/>
     </w:rPr>
   </w:style>
-  <w:style w:type="character" w:customStyle="1" w:styleId="Heading2Char">
-    <w:name w:val="Heading 2 Char"/>
-    <w:basedOn w:val="DefaultParagraphFont"/>
-    <w:link w:val="Heading2"/>
+  <w:style w:type="character" w:customStyle="1" w:styleId="Titre2Car">
+    <w:name w:val="Titre 2 Car"/>
+    <w:basedOn w:val="Policepardfaut"/>
+    <w:link w:val="Titre2"/>
     <w:uiPriority w:val="9"/>
     <w:rsid w:val="00B73E61"/>
     <w:rPr>

</xml_diff>

<commit_message>
fin rapport et UML
</commit_message>
<xml_diff>
--- a/Rapport_Projet_D-sync.docx
+++ b/Rapport_Projet_D-sync.docx
@@ -970,7 +970,7 @@
                 <w:noProof/>
                 <w:webHidden/>
               </w:rPr>
-              <w:t>2</w:t>
+              <w:t>3</w:t>
             </w:r>
             <w:r>
               <w:rPr>
@@ -1530,20 +1530,19 @@
       <w:r>
         <w:t>.</w:t>
       </w:r>
+      <w:r>
+        <w:br w:type="page"/>
+      </w:r>
     </w:p>
     <w:p>
       <w:pPr>
         <w:pStyle w:val="Titre1"/>
       </w:pPr>
       <w:r>
-        <w:br w:type="page"/>
-      </w:r>
-      <w:r>
         <w:lastRenderedPageBreak/>
-        <w:t>Interface graphique</w:t>
-      </w:r>
-    </w:p>
-    <w:p/>
+        <w:t>Interface Graphique</w:t>
+      </w:r>
+    </w:p>
     <w:p>
       <w:r>
         <w:t>Geryes s’est principalement occupé de l’interface graphique. Voici ses commentaires :</w:t>
@@ -1588,26 +1587,10 @@
     </w:p>
     <w:p>
       <w:r>
-        <w:t xml:space="preserve">C’est pour cela que les classes Dsync.java et Network.java héritent de </w:t>
-      </w:r>
-      <w:proofErr w:type="gramStart"/>
-      <w:r>
-        <w:t>java.</w:t>
-      </w:r>
-      <w:r>
-        <w:t>lang</w:t>
-      </w:r>
-      <w:proofErr w:type="gramEnd"/>
-      <w:r>
-        <w:t xml:space="preserve">.Thread et redéfinissent la méthode run() de Thread. On appelle ensuite la méthode </w:t>
-      </w:r>
-      <w:proofErr w:type="gramStart"/>
-      <w:r>
-        <w:t>start(</w:t>
-      </w:r>
-      <w:proofErr w:type="gramEnd"/>
-      <w:r>
-        <w:t>) de Thread pour lancer leurs méthodes run() dans une nouvelle thread.</w:t>
+        <w:t>C’est pour cela que les classes Dsync.java et Network.java héritent de java.</w:t>
+      </w:r>
+      <w:r>
+        <w:t>lang.Thread et redéfinissent la méthode run() de Thread. On appelle ensuite la méthode start() de Thread pour lancer leurs méthodes run() dans une nouvelle thread.</w:t>
       </w:r>
     </w:p>
     <w:p/>
@@ -1621,10 +1604,7 @@
         <w:ind w:left="284" w:hanging="284"/>
       </w:pPr>
       <w:r>
-        <w:t>Th</w:t>
-      </w:r>
-      <w:r>
-        <w:t>èmes de l’application :</w:t>
+        <w:t>Thèmes de l’application :</w:t>
       </w:r>
     </w:p>
     <w:p/>
@@ -1713,7 +1693,136 @@
       <w:r>
         <w:t>de rechanger le thème à chaque fois.</w:t>
       </w:r>
-      <w:r>
+    </w:p>
+    <w:p/>
+    <w:p>
+      <w:r>
+        <w:t>Avant de pouvoir lancer la synchronisation, on vérifie si les chemins existent, et si l’adresse ip et le port sont correctement écrites. En résonnement OCL, voici comment vérifier la conformité de l’ip et du port :</w:t>
+      </w:r>
+    </w:p>
+    <w:p/>
+    <w:p>
+      <w:pPr>
+        <w:rPr>
+          <w:lang w:val="en-US"/>
+        </w:rPr>
+      </w:pPr>
+      <w:r>
+        <w:rPr>
+          <w:lang w:val="en-US"/>
+        </w:rPr>
+        <w:t>context String</w:t>
+      </w:r>
+    </w:p>
+    <w:p>
+      <w:pPr>
+        <w:rPr>
+          <w:lang w:val="en-US"/>
+        </w:rPr>
+      </w:pPr>
+      <w:r>
+        <w:rPr>
+          <w:lang w:val="en-US"/>
+        </w:rPr>
+        <w:t>inv validIpAddressFormat:</w:t>
+      </w:r>
+    </w:p>
+    <w:p>
+      <w:pPr>
+        <w:rPr>
+          <w:lang w:val="en-US"/>
+        </w:rPr>
+      </w:pPr>
+      <w:r>
+        <w:rPr>
+          <w:lang w:val="en-US"/>
+        </w:rPr>
+        <w:t xml:space="preserve">  self.matches('^([01]?\\d\\d?|2[0-4]\\d|25[0-5])\\.' +</w:t>
+      </w:r>
+    </w:p>
+    <w:p>
+      <w:pPr>
+        <w:rPr>
+          <w:lang w:val="en-US"/>
+        </w:rPr>
+      </w:pPr>
+      <w:r>
+        <w:rPr>
+          <w:lang w:val="en-US"/>
+        </w:rPr>
+        <w:t xml:space="preserve">               '([01]?\\d\\d?|2[0-4]\\d|25[0-5])\\.' +</w:t>
+      </w:r>
+    </w:p>
+    <w:p>
+      <w:r>
+        <w:rPr>
+          <w:lang w:val="en-US"/>
+        </w:rPr>
+        <w:t xml:space="preserve">               '([01]?\\d\\d?|2[0-4]\\d|25[0-5])\\.' </w:t>
+      </w:r>
+      <w:r>
+        <w:t>+</w:t>
+      </w:r>
+    </w:p>
+    <w:p>
+      <w:r>
+        <w:t xml:space="preserve">               '([01]?\\d\\d?|2[0-4]</w:t>
+      </w:r>
+      <w:hyperlink r:id="rId10" w:history="1">
+        <w:r>
+          <w:rPr>
+            <w:rStyle w:val="Lienhypertexte"/>
+          </w:rPr>
+          <w:t>\\d|25[0-5])$</w:t>
+        </w:r>
+      </w:hyperlink>
+      <w:r>
+        <w:t>')</w:t>
+      </w:r>
+    </w:p>
+    <w:p/>
+    <w:p>
+      <w:pPr>
+        <w:rPr>
+          <w:lang w:val="en-US"/>
+        </w:rPr>
+      </w:pPr>
+      <w:r>
+        <w:rPr>
+          <w:lang w:val="en-US"/>
+        </w:rPr>
+        <w:t>context String</w:t>
+      </w:r>
+    </w:p>
+    <w:p>
+      <w:pPr>
+        <w:rPr>
+          <w:lang w:val="en-US"/>
+        </w:rPr>
+      </w:pPr>
+      <w:r>
+        <w:rPr>
+          <w:lang w:val="en-US"/>
+        </w:rPr>
+        <w:t>inv isNumber:</w:t>
+      </w:r>
+    </w:p>
+    <w:p>
+      <w:pPr>
+        <w:rPr>
+          <w:lang w:val="en-US"/>
+        </w:rPr>
+      </w:pPr>
+      <w:r>
+        <w:rPr>
+          <w:lang w:val="en-US"/>
+        </w:rPr>
+        <w:t xml:space="preserve">  self.toInteger() &lt;&gt; null or self.toFloat() &lt;&gt; null or self.toDouble() &lt;&gt; null</w:t>
+      </w:r>
+      <w:r>
+        <w:rPr>
+          <w:lang w:val="en-US"/>
+        </w:rPr>
         <w:br w:type="page"/>
       </w:r>
     </w:p>
@@ -1737,16 +1846,77 @@
         <w:t xml:space="preserve">Pour la synchronisation </w:t>
       </w:r>
       <w:r>
-        <w:t>en local, j’utilise principalement les chemins des fichiers. En effet, il y a plusieurs fonctions dans Dsync.java, DateAndName.java et Directory.java pour aider à la synchronisation, comme nous pouvons le voir dans le diagramme des classes suivant :</w:t>
-      </w:r>
-    </w:p>
-    <w:p/>
-    <w:p/>
-    <w:p>
-      <w:r>
-        <w:t xml:space="preserve">Voici la manière dont je raisonne : </w:t>
-      </w:r>
-    </w:p>
+        <w:t>en local, j’utilise principalement les chemins des fichiers. En effet, il y a plusieurs fonctions dans Dsync.java, DateAndName.java et Directory.java pour aider à la synchronisation</w:t>
+      </w:r>
+      <w:r>
+        <w:t>.</w:t>
+      </w:r>
+    </w:p>
+    <w:p>
+      <w:r>
+        <w:rPr>
+          <w:noProof/>
+        </w:rPr>
+        <w:drawing>
+          <wp:anchor distT="0" distB="0" distL="114300" distR="114300" simplePos="0" relativeHeight="251665408" behindDoc="0" locked="0" layoutInCell="1" allowOverlap="1" wp14:anchorId="7E23B79D" wp14:editId="7C289D1B">
+            <wp:simplePos x="0" y="0"/>
+            <wp:positionH relativeFrom="column">
+              <wp:posOffset>546735</wp:posOffset>
+            </wp:positionH>
+            <wp:positionV relativeFrom="paragraph">
+              <wp:posOffset>266700</wp:posOffset>
+            </wp:positionV>
+            <wp:extent cx="4389120" cy="2854325"/>
+            <wp:effectExtent l="0" t="0" r="0" b="3175"/>
+            <wp:wrapTopAndBottom/>
+            <wp:docPr id="1007601556" name="Image 8"/>
+            <wp:cNvGraphicFramePr>
+              <a:graphicFrameLocks xmlns:a="http://schemas.openxmlformats.org/drawingml/2006/main" noChangeAspect="1"/>
+            </wp:cNvGraphicFramePr>
+            <a:graphic xmlns:a="http://schemas.openxmlformats.org/drawingml/2006/main">
+              <a:graphicData uri="http://schemas.openxmlformats.org/drawingml/2006/picture">
+                <pic:pic xmlns:pic="http://schemas.openxmlformats.org/drawingml/2006/picture">
+                  <pic:nvPicPr>
+                    <pic:cNvPr id="0" name="Picture 8"/>
+                    <pic:cNvPicPr>
+                      <a:picLocks noChangeAspect="1" noChangeArrowheads="1"/>
+                    </pic:cNvPicPr>
+                  </pic:nvPicPr>
+                  <pic:blipFill>
+                    <a:blip r:embed="rId11">
+                      <a:extLst>
+                        <a:ext uri="{28A0092B-C50C-407E-A947-70E740481C1C}">
+                          <a14:useLocalDpi xmlns:a14="http://schemas.microsoft.com/office/drawing/2010/main" val="0"/>
+                        </a:ext>
+                      </a:extLst>
+                    </a:blip>
+                    <a:srcRect/>
+                    <a:stretch>
+                      <a:fillRect/>
+                    </a:stretch>
+                  </pic:blipFill>
+                  <pic:spPr bwMode="auto">
+                    <a:xfrm>
+                      <a:off x="0" y="0"/>
+                      <a:ext cx="4389120" cy="2854325"/>
+                    </a:xfrm>
+                    <a:prstGeom prst="rect">
+                      <a:avLst/>
+                    </a:prstGeom>
+                    <a:noFill/>
+                    <a:ln>
+                      <a:noFill/>
+                    </a:ln>
+                  </pic:spPr>
+                </pic:pic>
+              </a:graphicData>
+            </a:graphic>
+          </wp:anchor>
+        </w:drawing>
+      </w:r>
+    </w:p>
+    <w:p/>
+    <w:p/>
     <w:p/>
     <w:p>
       <w:pPr>
@@ -1767,13 +1937,7 @@
         <w:t xml:space="preserve">Au début de la synchronisation, je souhaite éviter de perdre des éléments. </w:t>
       </w:r>
       <w:r>
-        <w:t xml:space="preserve">La fonction firstSync </w:t>
-      </w:r>
-      <w:r>
-        <w:t>de Dsync.java</w:t>
-      </w:r>
-      <w:r>
-        <w:t xml:space="preserve"> (appelée deux fois parce qu’elle donne priorité à l’un des deux dossiers) fait en sorte que les deux dossiers se retrouvent avec les mêmes éléments.</w:t>
+        <w:t>La fonction firstSync de Dsync.java (appelée deux fois parce qu’elle donne priorité à l’un des deux dossiers) fait en sorte que les deux dossiers se retrouvent avec les mêmes éléments.</w:t>
       </w:r>
     </w:p>
     <w:p>
@@ -1855,7 +2019,11 @@
     </w:p>
     <w:p>
       <w:r>
-        <w:t>Si les deux dossiers ont été modifiés entre deux synchronisations, on refait un fisrtSync pour éviter de perdre des données.</w:t>
+        <w:t xml:space="preserve">Si les deux dossiers ont été modifiés entre deux synchronisations, on refait un fisrtSync pour éviter de perdre des </w:t>
+      </w:r>
+      <w:r>
+        <w:lastRenderedPageBreak/>
+        <w:t>données.</w:t>
       </w:r>
     </w:p>
     <w:p/>
@@ -1869,10 +2037,7 @@
         <w:ind w:left="284" w:hanging="284"/>
       </w:pPr>
       <w:r>
-        <w:t>Les fonctions de Directory.java</w:t>
-      </w:r>
-      <w:r>
-        <w:t> :</w:t>
+        <w:t>Les fonctions de Directory.java :</w:t>
       </w:r>
     </w:p>
     <w:p/>
@@ -1912,21 +2077,12 @@
           <w:bCs/>
         </w:rPr>
       </w:pPr>
-      <w:proofErr w:type="gramStart"/>
       <w:r>
         <w:rPr>
           <w:b/>
           <w:bCs/>
         </w:rPr>
-        <w:t>deleteDirectory</w:t>
-      </w:r>
-      <w:proofErr w:type="gramEnd"/>
-      <w:r>
-        <w:rPr>
-          <w:b/>
-          <w:bCs/>
-        </w:rPr>
-        <w:t xml:space="preserve">(chemin) </w:t>
+        <w:t xml:space="preserve">deleteDirectory(chemin) </w:t>
       </w:r>
       <w:r>
         <w:t>qui supprime un dossier et tous les éléments qu’il contient.</w:t>
@@ -1944,21 +2100,12 @@
           <w:bCs/>
         </w:rPr>
       </w:pPr>
-      <w:proofErr w:type="gramStart"/>
       <w:r>
         <w:rPr>
           <w:b/>
           <w:bCs/>
         </w:rPr>
-        <w:t>lastModifiedDate</w:t>
-      </w:r>
-      <w:proofErr w:type="gramEnd"/>
-      <w:r>
-        <w:rPr>
-          <w:b/>
-          <w:bCs/>
-        </w:rPr>
-        <w:t xml:space="preserve">(fichier) </w:t>
+        <w:t xml:space="preserve">lastModifiedDate(fichier) </w:t>
       </w:r>
       <w:r>
         <w:t>qui renvoie la date du fichier le plus récent présent dans un dossier, pour savoir quel dossier est plus récent.</w:t>
@@ -1981,47 +2128,105 @@
         <w:t>s</w:t>
       </w:r>
       <w:r>
-        <w:t xml:space="preserve"> de l’utilisateur</w:t>
+        <w:t xml:space="preserve"> de l’utilisateur :</w:t>
+      </w:r>
+    </w:p>
+    <w:p>
+      <w:pPr>
+        <w:pStyle w:val="Titre2"/>
+      </w:pPr>
+    </w:p>
+    <w:p>
+      <w:r>
+        <w:t xml:space="preserve">Je vérifie avant chaque synchronisation si </w:t>
+      </w:r>
+      <w:r>
+        <w:t>les dossiers à synchroniser existent encore, sinon l’utilisateur est notifié et la synchronisation s’arrête jusqu’à ce que le dossier soit remis, ou bien jusqu’à ce que l’utilisateur réinitialise le tout.</w:t>
+      </w:r>
+    </w:p>
+    <w:p/>
+    <w:p>
+      <w:r>
+        <w:t>Il existe d’autres options pour l’utilisateur à travers le GUI, not</w:t>
+      </w:r>
+      <w:r>
+        <w:t>a</w:t>
+      </w:r>
+      <w:r>
+        <w:t>mment mettre la synchronisation en pause.</w:t>
+      </w:r>
+    </w:p>
+    <w:p/>
+    <w:p>
+      <w:r>
+        <w:t>Voici un diagramme de séquence qui indique l’interaction entre l’utilisateur, l’interface graphique, et l’objet qui synchronise les fichiers</w:t>
       </w:r>
       <w:r>
         <w:t> :</w:t>
       </w:r>
     </w:p>
     <w:p>
-      <w:pPr>
-        <w:pStyle w:val="Titre2"/>
-      </w:pPr>
-    </w:p>
-    <w:p>
-      <w:r>
-        <w:t xml:space="preserve">Je vérifie avant chaque synchronisation si </w:t>
-      </w:r>
-      <w:r>
-        <w:t>les dossiers à synchroniser existent encore, sinon l’utilisateur est notifié et la synchronisation s’arrête jusqu’à ce que le dossier soit remis, ou bien jusqu’à ce que l’utilisateur réinitialise le tout.</w:t>
-      </w:r>
-    </w:p>
-    <w:p/>
-    <w:p>
-      <w:r>
-        <w:t>Il existe d’autres options pour l’utilisateur à travers le GUI, not</w:t>
-      </w:r>
-      <w:r>
-        <w:t>a</w:t>
-      </w:r>
-      <w:r>
-        <w:t>mment mettre la synchronisation en pause.</w:t>
-      </w:r>
-    </w:p>
-    <w:p/>
-    <w:p>
-      <w:r>
-        <w:t>Voici un diagramme de séquence qui indique l’interaction entre l’utilisateur, l’interface graphique, et l’objet qui synchronise les fichiers</w:t>
-      </w:r>
-      <w:r>
-        <w:t> :</w:t>
-      </w:r>
-    </w:p>
-    <w:p>
+      <w:r>
+        <w:rPr>
+          <w:noProof/>
+        </w:rPr>
+        <w:drawing>
+          <wp:anchor distT="0" distB="0" distL="114300" distR="114300" simplePos="0" relativeHeight="251664384" behindDoc="1" locked="0" layoutInCell="1" allowOverlap="1" wp14:anchorId="21BC5DB5" wp14:editId="43E7EE5D">
+            <wp:simplePos x="0" y="0"/>
+            <wp:positionH relativeFrom="page">
+              <wp:align>center</wp:align>
+            </wp:positionH>
+            <wp:positionV relativeFrom="paragraph">
+              <wp:posOffset>217170</wp:posOffset>
+            </wp:positionV>
+            <wp:extent cx="5772785" cy="7060565"/>
+            <wp:effectExtent l="0" t="0" r="0" b="6985"/>
+            <wp:wrapNone/>
+            <wp:docPr id="1433369017" name="Image 7"/>
+            <wp:cNvGraphicFramePr>
+              <a:graphicFrameLocks xmlns:a="http://schemas.openxmlformats.org/drawingml/2006/main" noChangeAspect="1"/>
+            </wp:cNvGraphicFramePr>
+            <a:graphic xmlns:a="http://schemas.openxmlformats.org/drawingml/2006/main">
+              <a:graphicData uri="http://schemas.openxmlformats.org/drawingml/2006/picture">
+                <pic:pic xmlns:pic="http://schemas.openxmlformats.org/drawingml/2006/picture">
+                  <pic:nvPicPr>
+                    <pic:cNvPr id="0" name="Picture 7"/>
+                    <pic:cNvPicPr>
+                      <a:picLocks noChangeAspect="1" noChangeArrowheads="1"/>
+                    </pic:cNvPicPr>
+                  </pic:nvPicPr>
+                  <pic:blipFill>
+                    <a:blip r:embed="rId12">
+                      <a:extLst>
+                        <a:ext uri="{28A0092B-C50C-407E-A947-70E740481C1C}">
+                          <a14:useLocalDpi xmlns:a14="http://schemas.microsoft.com/office/drawing/2010/main" val="0"/>
+                        </a:ext>
+                      </a:extLst>
+                    </a:blip>
+                    <a:srcRect/>
+                    <a:stretch>
+                      <a:fillRect/>
+                    </a:stretch>
+                  </pic:blipFill>
+                  <pic:spPr bwMode="auto">
+                    <a:xfrm>
+                      <a:off x="0" y="0"/>
+                      <a:ext cx="5772785" cy="7060565"/>
+                    </a:xfrm>
+                    <a:prstGeom prst="rect">
+                      <a:avLst/>
+                    </a:prstGeom>
+                    <a:noFill/>
+                    <a:ln>
+                      <a:noFill/>
+                    </a:ln>
+                  </pic:spPr>
+                </pic:pic>
+              </a:graphicData>
+            </a:graphic>
+          </wp:anchor>
+        </w:drawing>
+      </w:r>
       <w:r>
         <w:br w:type="page"/>
       </w:r>
@@ -2074,6 +2279,241 @@
     <w:p/>
     <w:p>
       <w:r>
+        <w:t>Elle s’exécutera de la manière montrée par les diagramme de cas d’utilisation d’état et de séquence suivants :</w:t>
+      </w:r>
+    </w:p>
+    <w:p>
+      <w:r>
+        <w:rPr>
+          <w:noProof/>
+        </w:rPr>
+        <w:drawing>
+          <wp:anchor distT="0" distB="0" distL="114300" distR="114300" simplePos="0" relativeHeight="251659264" behindDoc="1" locked="0" layoutInCell="1" allowOverlap="1" wp14:anchorId="313F4744" wp14:editId="24EC3CA7">
+            <wp:simplePos x="0" y="0"/>
+            <wp:positionH relativeFrom="margin">
+              <wp:align>center</wp:align>
+            </wp:positionH>
+            <wp:positionV relativeFrom="paragraph">
+              <wp:posOffset>140942</wp:posOffset>
+            </wp:positionV>
+            <wp:extent cx="3943985" cy="3016250"/>
+            <wp:effectExtent l="0" t="0" r="0" b="0"/>
+            <wp:wrapTight wrapText="bothSides">
+              <wp:wrapPolygon edited="0">
+                <wp:start x="0" y="0"/>
+                <wp:lineTo x="0" y="21418"/>
+                <wp:lineTo x="21492" y="21418"/>
+                <wp:lineTo x="21492" y="0"/>
+                <wp:lineTo x="0" y="0"/>
+              </wp:wrapPolygon>
+            </wp:wrapTight>
+            <wp:docPr id="1613703903" name="Image 1"/>
+            <wp:cNvGraphicFramePr>
+              <a:graphicFrameLocks xmlns:a="http://schemas.openxmlformats.org/drawingml/2006/main" noChangeAspect="1"/>
+            </wp:cNvGraphicFramePr>
+            <a:graphic xmlns:a="http://schemas.openxmlformats.org/drawingml/2006/main">
+              <a:graphicData uri="http://schemas.openxmlformats.org/drawingml/2006/picture">
+                <pic:pic xmlns:pic="http://schemas.openxmlformats.org/drawingml/2006/picture">
+                  <pic:nvPicPr>
+                    <pic:cNvPr id="0" name="Picture 1"/>
+                    <pic:cNvPicPr>
+                      <a:picLocks noChangeAspect="1" noChangeArrowheads="1"/>
+                    </pic:cNvPicPr>
+                  </pic:nvPicPr>
+                  <pic:blipFill>
+                    <a:blip r:embed="rId13">
+                      <a:extLst>
+                        <a:ext uri="{28A0092B-C50C-407E-A947-70E740481C1C}">
+                          <a14:useLocalDpi xmlns:a14="http://schemas.microsoft.com/office/drawing/2010/main" val="0"/>
+                        </a:ext>
+                      </a:extLst>
+                    </a:blip>
+                    <a:srcRect/>
+                    <a:stretch>
+                      <a:fillRect/>
+                    </a:stretch>
+                  </pic:blipFill>
+                  <pic:spPr bwMode="auto">
+                    <a:xfrm>
+                      <a:off x="0" y="0"/>
+                      <a:ext cx="3943985" cy="3016250"/>
+                    </a:xfrm>
+                    <a:prstGeom prst="rect">
+                      <a:avLst/>
+                    </a:prstGeom>
+                    <a:noFill/>
+                    <a:ln>
+                      <a:noFill/>
+                    </a:ln>
+                  </pic:spPr>
+                </pic:pic>
+              </a:graphicData>
+            </a:graphic>
+            <wp14:sizeRelH relativeFrom="margin">
+              <wp14:pctWidth>0</wp14:pctWidth>
+            </wp14:sizeRelH>
+            <wp14:sizeRelV relativeFrom="margin">
+              <wp14:pctHeight>0</wp14:pctHeight>
+            </wp14:sizeRelV>
+          </wp:anchor>
+        </w:drawing>
+      </w:r>
+    </w:p>
+    <w:p/>
+    <w:p/>
+    <w:p/>
+    <w:p/>
+    <w:p/>
+    <w:p/>
+    <w:p/>
+    <w:p/>
+    <w:p/>
+    <w:p/>
+    <w:p/>
+    <w:p/>
+    <w:p/>
+    <w:p/>
+    <w:p/>
+    <w:p/>
+    <w:p/>
+    <w:p/>
+    <w:p/>
+    <w:p>
+      <w:r>
+        <w:rPr>
+          <w:noProof/>
+        </w:rPr>
+        <w:drawing>
+          <wp:anchor distT="0" distB="0" distL="114300" distR="114300" simplePos="0" relativeHeight="251662336" behindDoc="0" locked="0" layoutInCell="1" allowOverlap="1" wp14:anchorId="4FA4E64A" wp14:editId="73218A14">
+            <wp:simplePos x="0" y="0"/>
+            <wp:positionH relativeFrom="column">
+              <wp:posOffset>-59000</wp:posOffset>
+            </wp:positionH>
+            <wp:positionV relativeFrom="paragraph">
+              <wp:posOffset>362861</wp:posOffset>
+            </wp:positionV>
+            <wp:extent cx="6480175" cy="3816350"/>
+            <wp:effectExtent l="0" t="0" r="0" b="0"/>
+            <wp:wrapNone/>
+            <wp:docPr id="778772204" name="Image 4"/>
+            <wp:cNvGraphicFramePr>
+              <a:graphicFrameLocks xmlns:a="http://schemas.openxmlformats.org/drawingml/2006/main" noChangeAspect="1"/>
+            </wp:cNvGraphicFramePr>
+            <a:graphic xmlns:a="http://schemas.openxmlformats.org/drawingml/2006/main">
+              <a:graphicData uri="http://schemas.openxmlformats.org/drawingml/2006/picture">
+                <pic:pic xmlns:pic="http://schemas.openxmlformats.org/drawingml/2006/picture">
+                  <pic:nvPicPr>
+                    <pic:cNvPr id="0" name="Picture 4"/>
+                    <pic:cNvPicPr>
+                      <a:picLocks noChangeAspect="1" noChangeArrowheads="1"/>
+                    </pic:cNvPicPr>
+                  </pic:nvPicPr>
+                  <pic:blipFill>
+                    <a:blip r:embed="rId14" cstate="print">
+                      <a:extLst>
+                        <a:ext uri="{28A0092B-C50C-407E-A947-70E740481C1C}">
+                          <a14:useLocalDpi xmlns:a14="http://schemas.microsoft.com/office/drawing/2010/main" val="0"/>
+                        </a:ext>
+                      </a:extLst>
+                    </a:blip>
+                    <a:srcRect/>
+                    <a:stretch>
+                      <a:fillRect/>
+                    </a:stretch>
+                  </pic:blipFill>
+                  <pic:spPr bwMode="auto">
+                    <a:xfrm>
+                      <a:off x="0" y="0"/>
+                      <a:ext cx="6480175" cy="3816350"/>
+                    </a:xfrm>
+                    <a:prstGeom prst="rect">
+                      <a:avLst/>
+                    </a:prstGeom>
+                    <a:noFill/>
+                    <a:ln>
+                      <a:noFill/>
+                    </a:ln>
+                  </pic:spPr>
+                </pic:pic>
+              </a:graphicData>
+            </a:graphic>
+          </wp:anchor>
+        </w:drawing>
+      </w:r>
+    </w:p>
+    <w:p>
+      <w:r>
+        <w:rPr>
+          <w:noProof/>
+        </w:rPr>
+        <w:lastRenderedPageBreak/>
+        <w:drawing>
+          <wp:anchor distT="0" distB="0" distL="114300" distR="114300" simplePos="0" relativeHeight="251660288" behindDoc="0" locked="0" layoutInCell="1" allowOverlap="1" wp14:anchorId="64E1B98C" wp14:editId="62A1B34F">
+            <wp:simplePos x="0" y="0"/>
+            <wp:positionH relativeFrom="page">
+              <wp:align>center</wp:align>
+            </wp:positionH>
+            <wp:positionV relativeFrom="paragraph">
+              <wp:posOffset>0</wp:posOffset>
+            </wp:positionV>
+            <wp:extent cx="5001260" cy="8936990"/>
+            <wp:effectExtent l="0" t="0" r="8890" b="0"/>
+            <wp:wrapTopAndBottom/>
+            <wp:docPr id="1092208793" name="Image 2"/>
+            <wp:cNvGraphicFramePr>
+              <a:graphicFrameLocks xmlns:a="http://schemas.openxmlformats.org/drawingml/2006/main" noChangeAspect="1"/>
+            </wp:cNvGraphicFramePr>
+            <a:graphic xmlns:a="http://schemas.openxmlformats.org/drawingml/2006/main">
+              <a:graphicData uri="http://schemas.openxmlformats.org/drawingml/2006/picture">
+                <pic:pic xmlns:pic="http://schemas.openxmlformats.org/drawingml/2006/picture">
+                  <pic:nvPicPr>
+                    <pic:cNvPr id="0" name="Picture 2"/>
+                    <pic:cNvPicPr>
+                      <a:picLocks noChangeAspect="1" noChangeArrowheads="1"/>
+                    </pic:cNvPicPr>
+                  </pic:nvPicPr>
+                  <pic:blipFill>
+                    <a:blip r:embed="rId15">
+                      <a:extLst>
+                        <a:ext uri="{28A0092B-C50C-407E-A947-70E740481C1C}">
+                          <a14:useLocalDpi xmlns:a14="http://schemas.microsoft.com/office/drawing/2010/main" val="0"/>
+                        </a:ext>
+                      </a:extLst>
+                    </a:blip>
+                    <a:srcRect/>
+                    <a:stretch>
+                      <a:fillRect/>
+                    </a:stretch>
+                  </pic:blipFill>
+                  <pic:spPr bwMode="auto">
+                    <a:xfrm>
+                      <a:off x="0" y="0"/>
+                      <a:ext cx="5001260" cy="8936990"/>
+                    </a:xfrm>
+                    <a:prstGeom prst="rect">
+                      <a:avLst/>
+                    </a:prstGeom>
+                    <a:noFill/>
+                    <a:ln>
+                      <a:noFill/>
+                    </a:ln>
+                  </pic:spPr>
+                </pic:pic>
+              </a:graphicData>
+            </a:graphic>
+            <wp14:sizeRelH relativeFrom="margin">
+              <wp14:pctWidth>0</wp14:pctWidth>
+            </wp14:sizeRelH>
+            <wp14:sizeRelV relativeFrom="margin">
+              <wp14:pctHeight>0</wp14:pctHeight>
+            </wp14:sizeRelV>
+          </wp:anchor>
+        </w:drawing>
+      </w:r>
+    </w:p>
+    <w:p>
+      <w:r>
+        <w:lastRenderedPageBreak/>
         <w:t xml:space="preserve">Pour ce faire, j’ai </w:t>
       </w:r>
       <w:r>
@@ -2113,6 +2553,77 @@
     </w:p>
     <w:p/>
     <w:p>
+      <w:r>
+        <w:rPr>
+          <w:noProof/>
+        </w:rPr>
+        <w:drawing>
+          <wp:anchor distT="0" distB="0" distL="114300" distR="114300" simplePos="0" relativeHeight="251661312" behindDoc="0" locked="0" layoutInCell="1" allowOverlap="1" wp14:anchorId="2DD3C018" wp14:editId="543C549C">
+            <wp:simplePos x="0" y="0"/>
+            <wp:positionH relativeFrom="page">
+              <wp:align>center</wp:align>
+            </wp:positionH>
+            <wp:positionV relativeFrom="paragraph">
+              <wp:posOffset>237628</wp:posOffset>
+            </wp:positionV>
+            <wp:extent cx="2895779" cy="6846073"/>
+            <wp:effectExtent l="0" t="0" r="0" b="0"/>
+            <wp:wrapTopAndBottom/>
+            <wp:docPr id="1404087293" name="Image 3" descr="Une image contenant diagramme&#10;&#10;Description générée automatiquement"/>
+            <wp:cNvGraphicFramePr>
+              <a:graphicFrameLocks xmlns:a="http://schemas.openxmlformats.org/drawingml/2006/main" noChangeAspect="1"/>
+            </wp:cNvGraphicFramePr>
+            <a:graphic xmlns:a="http://schemas.openxmlformats.org/drawingml/2006/main">
+              <a:graphicData uri="http://schemas.openxmlformats.org/drawingml/2006/picture">
+                <pic:pic xmlns:pic="http://schemas.openxmlformats.org/drawingml/2006/picture">
+                  <pic:nvPicPr>
+                    <pic:cNvPr id="1404087293" name="Image 3" descr="Une image contenant diagramme&#10;&#10;Description générée automatiquement"/>
+                    <pic:cNvPicPr>
+                      <a:picLocks noChangeAspect="1" noChangeArrowheads="1"/>
+                    </pic:cNvPicPr>
+                  </pic:nvPicPr>
+                  <pic:blipFill>
+                    <a:blip r:embed="rId16">
+                      <a:extLst>
+                        <a:ext uri="{28A0092B-C50C-407E-A947-70E740481C1C}">
+                          <a14:useLocalDpi xmlns:a14="http://schemas.microsoft.com/office/drawing/2010/main" val="0"/>
+                        </a:ext>
+                      </a:extLst>
+                    </a:blip>
+                    <a:srcRect/>
+                    <a:stretch>
+                      <a:fillRect/>
+                    </a:stretch>
+                  </pic:blipFill>
+                  <pic:spPr bwMode="auto">
+                    <a:xfrm>
+                      <a:off x="0" y="0"/>
+                      <a:ext cx="2895779" cy="6846073"/>
+                    </a:xfrm>
+                    <a:prstGeom prst="rect">
+                      <a:avLst/>
+                    </a:prstGeom>
+                    <a:noFill/>
+                    <a:ln>
+                      <a:noFill/>
+                    </a:ln>
+                  </pic:spPr>
+                </pic:pic>
+              </a:graphicData>
+            </a:graphic>
+          </wp:anchor>
+        </w:drawing>
+      </w:r>
+      <w:r>
+        <w:t>Elles sont représentées dans le diagramme suivant :</w:t>
+      </w:r>
+    </w:p>
+    <w:p/>
+    <w:p/>
+    <w:p/>
+    <w:p/>
+    <w:p/>
+    <w:p>
       <w:pPr>
         <w:pStyle w:val="Titre2"/>
         <w:numPr>
@@ -2121,6 +2632,7 @@
         </w:numPr>
       </w:pPr>
       <w:r>
+        <w:lastRenderedPageBreak/>
         <w:t>Network</w:t>
       </w:r>
       <w:r>
@@ -2166,9 +2678,236 @@
       <w:pPr>
         <w:ind w:left="360"/>
       </w:pPr>
+      <w:r>
+        <w:t>C’est elle qui contient les fonctions d’envoie et de réception de message ou de fichier</w:t>
+      </w:r>
+      <w:r>
+        <w:t xml:space="preserve"> ou encore la fonction qui permettra de lister l’ensemble des éléments présents dans le dossier de travaille de chaque machine.</w:t>
+      </w:r>
+    </w:p>
+    <w:p>
+      <w:pPr>
+        <w:ind w:left="360"/>
+      </w:pPr>
+    </w:p>
+    <w:p>
+      <w:pPr>
+        <w:ind w:left="360"/>
+      </w:pPr>
+      <w:r>
+        <w:t xml:space="preserve">Elle contient également trois fonctions abstraites firstSync, syncAndDelete et run. Bien que leur </w:t>
+      </w:r>
+      <w:r>
+        <w:t>Override</w:t>
+      </w:r>
+      <w:r>
+        <w:t xml:space="preserve"> dans les classe Server et Client soient très similaire, j’ai préféré les </w:t>
+      </w:r>
+      <w:r>
+        <w:t>Override</w:t>
+      </w:r>
+      <w:r>
+        <w:t xml:space="preserve"> car il y a un système de chassé-croisé dans entre les appels des fonctions sendMessage et receiveFile (quand une machine envoie l’autre doit recevoir). Ces méthodes seront détaillées dans les partie Server et Client.</w:t>
+      </w:r>
+    </w:p>
+    <w:p>
+      <w:pPr>
+        <w:ind w:left="360"/>
+      </w:pPr>
+    </w:p>
+    <w:p>
+      <w:pPr>
+        <w:ind w:left="360"/>
+      </w:pPr>
+      <w:r>
+        <w:t>Vous verrez qu’après chaque appelle du binôme Envoie – Reception mon code fait appelle à la méthode resetConnection(). Sont but est de réinitialiser les buffers afin que l’élément envoyé ne soit pas écrit les uns sur les autres.</w:t>
+      </w:r>
+    </w:p>
+    <w:p>
+      <w:pPr>
+        <w:ind w:left="360"/>
+      </w:pPr>
+    </w:p>
+    <w:p>
+      <w:pPr>
+        <w:ind w:left="360"/>
+      </w:pPr>
+      <w:r>
+        <w:t>Enfin, comme l’a expliqué Geryes dans sa partie sur l’interface graphique, Network hérite de la classe Thread afin que son code puisse s’exécuter en parallèle à celui de l’interface graphique et ainsi ne pas la bloquer durant la synchronisation.</w:t>
+      </w:r>
+    </w:p>
+    <w:p>
+      <w:pPr>
+        <w:ind w:left="360"/>
+      </w:pPr>
+    </w:p>
+    <w:p>
+      <w:pPr>
+        <w:pStyle w:val="Titre2"/>
+        <w:numPr>
+          <w:ilvl w:val="0"/>
+          <w:numId w:val="6"/>
+        </w:numPr>
+      </w:pPr>
+      <w:r>
+        <w:t>Client et Server</w:t>
+      </w:r>
+    </w:p>
+    <w:p/>
+    <w:p>
+      <w:pPr>
+        <w:ind w:left="360"/>
+      </w:pPr>
+      <w:r>
+        <w:t xml:space="preserve">Ces deux classes qui </w:t>
+      </w:r>
+      <w:r>
+        <w:t>héritent</w:t>
+      </w:r>
+      <w:r>
+        <w:t xml:space="preserve"> de Network sont chargés du bon fonctionnement de la synchronisation</w:t>
+      </w:r>
+      <w:r>
+        <w:t xml:space="preserve">. Le choix de quelle classe utiliser entre les deux dépend bien sûr de si la machine est paramétrée en serveur ou en client sur l’interface graphique. </w:t>
+      </w:r>
+    </w:p>
+    <w:p>
+      <w:pPr>
+        <w:ind w:left="360"/>
+      </w:pPr>
+    </w:p>
+    <w:p>
+      <w:pPr>
+        <w:ind w:left="360"/>
+      </w:pPr>
+      <w:r>
+        <w:t>Tout comme dans la partie locale, nous retrouvons les méthodes firstSync(), syncAndDelete() et run().</w:t>
+      </w:r>
+    </w:p>
+    <w:p>
+      <w:pPr>
+        <w:ind w:left="360"/>
+      </w:pPr>
+      <w:r>
+        <w:t>FirstSync, appelé lors de la première synchronisation. Elle ne supprimera aucun élément. Elle se contente de fusionner les deux répertoires et choisissant les éléments les plus récents si par exemple deux fichiers on le même nom.</w:t>
+      </w:r>
+    </w:p>
+    <w:p>
+      <w:pPr>
+        <w:ind w:left="360"/>
+      </w:pPr>
+    </w:p>
+    <w:p>
+      <w:pPr>
+        <w:ind w:left="360"/>
+      </w:pPr>
+      <w:r>
+        <w:t xml:space="preserve">SyncAndDelete est la méthode appelé durant tout le reste de la synchronisation. Elle, contrairement à firstSync, va supprimer des éléments si ce dernier est absent dans un des deux répertoires mais présente dans une liste de sauvegarde du dernier état. </w:t>
+      </w:r>
+    </w:p>
+    <w:p>
+      <w:pPr>
+        <w:ind w:left="360"/>
+      </w:pPr>
+    </w:p>
+    <w:p>
+      <w:pPr>
+        <w:ind w:left="360"/>
+      </w:pPr>
+      <w:r>
+        <w:t xml:space="preserve">La fonction run elle est chargée de faire tourner la synchronisation. Elle boucle sur elle-même seulement si les appareils sont connectés, que la synchronisation n’est pas en pause et que les répertoires de travails existent bien. Elle interrompt la synchronisation et tente une reconnexion si cette dernière est interrompue. </w:t>
+      </w:r>
+    </w:p>
+    <w:p>
+      <w:pPr>
+        <w:ind w:left="360"/>
+      </w:pPr>
+    </w:p>
+    <w:p>
+      <w:r>
+        <w:t>La mise en œuvre de ce système peut se faire en suivant le diagramme de déploiement suivant :</w:t>
+      </w:r>
+    </w:p>
+    <w:p/>
+    <w:p/>
+    <w:p/>
+    <w:p/>
+    <w:p/>
+    <w:p/>
+    <w:p/>
+    <w:p/>
+    <w:p/>
+    <w:p/>
+    <w:p/>
+    <w:p/>
+    <w:p/>
+    <w:p/>
+    <w:p>
+      <w:r>
+        <w:rPr>
+          <w:noProof/>
+        </w:rPr>
+        <w:lastRenderedPageBreak/>
+        <w:drawing>
+          <wp:anchor distT="0" distB="0" distL="114300" distR="114300" simplePos="0" relativeHeight="251663360" behindDoc="0" locked="0" layoutInCell="1" allowOverlap="1" wp14:anchorId="61D9AAEE" wp14:editId="67A66127">
+            <wp:simplePos x="0" y="0"/>
+            <wp:positionH relativeFrom="page">
+              <wp:align>center</wp:align>
+            </wp:positionH>
+            <wp:positionV relativeFrom="paragraph">
+              <wp:posOffset>4019550</wp:posOffset>
+            </wp:positionV>
+            <wp:extent cx="8601710" cy="580390"/>
+            <wp:effectExtent l="0" t="8890" r="0" b="0"/>
+            <wp:wrapTopAndBottom/>
+            <wp:docPr id="666021769" name="Image 6"/>
+            <wp:cNvGraphicFramePr>
+              <a:graphicFrameLocks xmlns:a="http://schemas.openxmlformats.org/drawingml/2006/main" noChangeAspect="1"/>
+            </wp:cNvGraphicFramePr>
+            <a:graphic xmlns:a="http://schemas.openxmlformats.org/drawingml/2006/main">
+              <a:graphicData uri="http://schemas.openxmlformats.org/drawingml/2006/picture">
+                <pic:pic xmlns:pic="http://schemas.openxmlformats.org/drawingml/2006/picture">
+                  <pic:nvPicPr>
+                    <pic:cNvPr id="0" name="Picture 6"/>
+                    <pic:cNvPicPr>
+                      <a:picLocks noChangeAspect="1" noChangeArrowheads="1"/>
+                    </pic:cNvPicPr>
+                  </pic:nvPicPr>
+                  <pic:blipFill>
+                    <a:blip r:embed="rId17" cstate="print">
+                      <a:extLst>
+                        <a:ext uri="{28A0092B-C50C-407E-A947-70E740481C1C}">
+                          <a14:useLocalDpi xmlns:a14="http://schemas.microsoft.com/office/drawing/2010/main" val="0"/>
+                        </a:ext>
+                      </a:extLst>
+                    </a:blip>
+                    <a:srcRect/>
+                    <a:stretch>
+                      <a:fillRect/>
+                    </a:stretch>
+                  </pic:blipFill>
+                  <pic:spPr bwMode="auto">
+                    <a:xfrm rot="5400000">
+                      <a:off x="0" y="0"/>
+                      <a:ext cx="8601710" cy="580390"/>
+                    </a:xfrm>
+                    <a:prstGeom prst="rect">
+                      <a:avLst/>
+                    </a:prstGeom>
+                    <a:noFill/>
+                    <a:ln>
+                      <a:noFill/>
+                    </a:ln>
+                  </pic:spPr>
+                </pic:pic>
+              </a:graphicData>
+            </a:graphic>
+          </wp:anchor>
+        </w:drawing>
+      </w:r>
     </w:p>
     <w:sectPr>
-      <w:footerReference w:type="default" r:id="rId10"/>
+      <w:footerReference w:type="default" r:id="rId18"/>
       <w:pgSz w:w="11910" w:h="16840"/>
       <w:pgMar w:top="1240" w:right="620" w:bottom="1520" w:left="1080" w:header="0" w:footer="1325" w:gutter="0"/>
       <w:cols w:space="720"/>
@@ -2753,7 +3492,7 @@
   <w:abstractNum w:abstractNumId="0" w15:restartNumberingAfterBreak="0">
     <w:nsid w:val="048B78B3"/>
     <w:multiLevelType w:val="hybridMultilevel"/>
-    <w:tmpl w:val="6B5C3B14"/>
+    <w:tmpl w:val="CF2425E4"/>
     <w:lvl w:ilvl="0" w:tplc="040C000F">
       <w:start w:val="1"/>
       <w:numFmt w:val="decimal"/>
@@ -4494,7 +5233,6 @@
   <w:style w:type="character" w:default="1" w:styleId="Policepardfaut">
     <w:name w:val="Default Paragraph Font"/>
     <w:uiPriority w:val="1"/>
-    <w:semiHidden/>
     <w:unhideWhenUsed/>
   </w:style>
   <w:style w:type="table" w:default="1" w:styleId="TableauNormal">

</xml_diff>